<commit_message>
-Femi ServerGUI code added and docs updated
</commit_message>
<xml_diff>
--- a/Docs/BlackboardSubmissions/Phase 2 and 3 Socket Program Design.docx
+++ b/Docs/BlackboardSubmissions/Phase 2 and 3 Socket Program Design.docx
@@ -4,20 +4,6 @@
   <w:body>
     <w:p>
       <w:pPr>
-        <w:spacing w:line="240" w:lineRule="auto"/>
-        <w:rPr>
-          <w:rFonts w:ascii="Arial" w:eastAsia="Aptos" w:hAnsi="Arial" w:cs="Arial"/>
-        </w:rPr>
-      </w:pPr>
-      <w:r>
-        <w:rPr>
-          <w:rFonts w:ascii="Arial" w:eastAsia="Aptos" w:hAnsi="Arial" w:cs="Arial"/>
-        </w:rPr>
-        <w:t>Phase 2 and 3 Socket Program Design Specification</w:t>
-      </w:r>
-    </w:p>
-    <w:p>
-      <w:pPr>
         <w:keepNext/>
         <w:keepLines/>
         <w:spacing w:before="160" w:after="80" w:line="240" w:lineRule="auto"/>
@@ -36,29 +22,25 @@
           <w:sz w:val="24"/>
           <w:szCs w:val="24"/>
         </w:rPr>
-        <w:t>Group Members: Aimable, Javon, Evan, Femi, Toni</w:t>
-      </w:r>
-    </w:p>
-    <w:p>
-      <w:pPr>
-        <w:spacing w:line="240" w:lineRule="auto"/>
-        <w:rPr>
-          <w:rFonts w:ascii="Arial" w:eastAsia="Aptos" w:hAnsi="Arial" w:cs="Arial"/>
-          <w:b/>
-          <w:bCs/>
-          <w:sz w:val="24"/>
-          <w:szCs w:val="24"/>
-        </w:rPr>
-      </w:pPr>
-      <w:r>
-        <w:rPr>
-          <w:rFonts w:ascii="Arial" w:eastAsia="Aptos" w:hAnsi="Arial" w:cs="Arial"/>
-          <w:b/>
-          <w:bCs/>
-          <w:sz w:val="24"/>
-          <w:szCs w:val="24"/>
-        </w:rPr>
-        <w:t>Network Architecture Design</w:t>
+        <w:t xml:space="preserve">Group Members: Aimable, Javon, Evan, Femi, </w:t>
+      </w:r>
+      <w:r>
+        <w:rPr>
+          <w:rFonts w:ascii="Arial" w:eastAsia="Times New Roman" w:hAnsi="Arial" w:cs="Arial"/>
+          <w:color w:val="215E99" w:themeColor="text2" w:themeTint="BF"/>
+          <w:sz w:val="24"/>
+          <w:szCs w:val="24"/>
+        </w:rPr>
+        <w:t>Ton</w:t>
+      </w:r>
+      <w:r>
+        <w:rPr>
+          <w:rFonts w:ascii="Arial" w:eastAsia="Times New Roman" w:hAnsi="Arial" w:cs="Arial"/>
+          <w:color w:val="215E99" w:themeColor="text2" w:themeTint="BF"/>
+          <w:sz w:val="24"/>
+          <w:szCs w:val="24"/>
+        </w:rPr>
+        <w:t>y</w:t>
       </w:r>
     </w:p>
     <w:p>
@@ -69,23 +51,37 @@
         <w:outlineLvl w:val="1"/>
         <w:rPr>
           <w:rFonts w:ascii="Arial" w:eastAsia="Times New Roman" w:hAnsi="Arial" w:cs="Arial"/>
-          <w:b/>
-          <w:bCs/>
-          <w:color w:val="215E99" w:themeColor="text2" w:themeTint="BF"/>
-          <w:sz w:val="24"/>
-          <w:szCs w:val="24"/>
-        </w:rPr>
-      </w:pPr>
-      <w:r>
-        <w:rPr>
-          <w:rFonts w:ascii="Arial" w:eastAsia="Times New Roman" w:hAnsi="Arial" w:cs="Arial"/>
-          <w:b/>
-          <w:bCs/>
-          <w:color w:val="215E99" w:themeColor="text2" w:themeTint="BF"/>
-          <w:sz w:val="24"/>
-          <w:szCs w:val="24"/>
-        </w:rPr>
-        <w:t>Server Components</w:t>
+          <w:color w:val="FF0000"/>
+          <w:sz w:val="24"/>
+          <w:szCs w:val="24"/>
+        </w:rPr>
+      </w:pPr>
+      <w:r>
+        <w:rPr>
+          <w:rFonts w:ascii="Arial" w:eastAsia="Times New Roman" w:hAnsi="Arial" w:cs="Arial"/>
+          <w:color w:val="FF0000"/>
+          <w:sz w:val="24"/>
+          <w:szCs w:val="24"/>
+        </w:rPr>
+        <w:t>*NOTE</w:t>
+      </w:r>
+      <w:r>
+        <w:rPr>
+          <w:rFonts w:ascii="Arial" w:eastAsia="Times New Roman" w:hAnsi="Arial" w:cs="Arial"/>
+          <w:color w:val="FF0000"/>
+          <w:sz w:val="24"/>
+          <w:szCs w:val="24"/>
+        </w:rPr>
+        <w:t>*: Evan did not contribute to this</w:t>
+      </w:r>
+      <w:r>
+        <w:rPr>
+          <w:rFonts w:ascii="Arial" w:eastAsia="Times New Roman" w:hAnsi="Arial" w:cs="Arial"/>
+          <w:color w:val="FF0000"/>
+          <w:sz w:val="24"/>
+          <w:szCs w:val="24"/>
+        </w:rPr>
+        <w:t>, could not get ahold of him.</w:t>
       </w:r>
     </w:p>
     <w:p>
@@ -95,936 +91,52 @@
           <w:rFonts w:ascii="Arial" w:eastAsia="Aptos" w:hAnsi="Arial" w:cs="Arial"/>
           <w:b/>
           <w:bCs/>
-        </w:rPr>
-      </w:pPr>
-      <w:proofErr w:type="spellStart"/>
-      <w:r>
-        <w:rPr>
-          <w:rFonts w:ascii="Arial" w:eastAsia="Aptos" w:hAnsi="Arial" w:cs="Arial"/>
-          <w:b/>
-          <w:bCs/>
-        </w:rPr>
-        <w:t>MainServer</w:t>
-      </w:r>
-      <w:proofErr w:type="spellEnd"/>
-      <w:r>
-        <w:rPr>
-          <w:rFonts w:ascii="Arial" w:eastAsia="Aptos" w:hAnsi="Arial" w:cs="Arial"/>
-          <w:b/>
-          <w:bCs/>
-        </w:rPr>
-        <w:t xml:space="preserve"> - Primary server component responsible for initializing and managing the chat server infrastructure.</w:t>
-      </w:r>
-    </w:p>
-    <w:p>
-      <w:pPr>
-        <w:numPr>
-          <w:ilvl w:val="0"/>
-          <w:numId w:val="1"/>
-        </w:numPr>
+          <w:sz w:val="24"/>
+          <w:szCs w:val="24"/>
+        </w:rPr>
+      </w:pPr>
+    </w:p>
+    <w:p>
+      <w:pPr>
         <w:spacing w:line="240" w:lineRule="auto"/>
         <w:rPr>
           <w:rFonts w:ascii="Arial" w:eastAsia="Aptos" w:hAnsi="Arial" w:cs="Arial"/>
-        </w:rPr>
-      </w:pPr>
-      <w:r>
-        <w:rPr>
-          <w:rFonts w:ascii="Arial" w:eastAsia="Aptos" w:hAnsi="Arial" w:cs="Arial"/>
-        </w:rPr>
-        <w:t>Main Responsibilities</w:t>
-      </w:r>
-    </w:p>
-    <w:p>
-      <w:pPr>
-        <w:numPr>
-          <w:ilvl w:val="1"/>
-          <w:numId w:val="1"/>
-        </w:numPr>
-        <w:spacing w:after="0" w:line="240" w:lineRule="auto"/>
-        <w:rPr>
-          <w:rFonts w:ascii="Arial" w:eastAsia="Aptos" w:hAnsi="Arial" w:cs="Arial"/>
-        </w:rPr>
-      </w:pPr>
-      <w:r>
-        <w:rPr>
-          <w:rFonts w:ascii="Arial" w:eastAsia="Aptos" w:hAnsi="Arial" w:cs="Arial"/>
-        </w:rPr>
-        <w:t>Server socket initialization and port binding</w:t>
-      </w:r>
-    </w:p>
-    <w:p>
-      <w:pPr>
-        <w:numPr>
-          <w:ilvl w:val="1"/>
-          <w:numId w:val="1"/>
-        </w:numPr>
-        <w:spacing w:after="0" w:line="240" w:lineRule="auto"/>
-        <w:rPr>
-          <w:rFonts w:ascii="Arial" w:eastAsia="Aptos" w:hAnsi="Arial" w:cs="Arial"/>
-        </w:rPr>
-      </w:pPr>
-      <w:r>
-        <w:rPr>
-          <w:rFonts w:ascii="Arial" w:eastAsia="Aptos" w:hAnsi="Arial" w:cs="Arial"/>
-        </w:rPr>
-        <w:t>Client connection acceptance</w:t>
-      </w:r>
-    </w:p>
-    <w:p>
-      <w:pPr>
-        <w:numPr>
-          <w:ilvl w:val="1"/>
-          <w:numId w:val="1"/>
-        </w:numPr>
-        <w:spacing w:after="0" w:line="240" w:lineRule="auto"/>
-        <w:rPr>
-          <w:rFonts w:ascii="Arial" w:eastAsia="Aptos" w:hAnsi="Arial" w:cs="Arial"/>
-        </w:rPr>
-      </w:pPr>
-      <w:r>
-        <w:rPr>
-          <w:rFonts w:ascii="Arial" w:eastAsia="Aptos" w:hAnsi="Arial" w:cs="Arial"/>
-        </w:rPr>
-        <w:t>Thread pool management</w:t>
-      </w:r>
-    </w:p>
-    <w:p>
-      <w:pPr>
-        <w:numPr>
-          <w:ilvl w:val="1"/>
-          <w:numId w:val="1"/>
-        </w:numPr>
-        <w:spacing w:after="0" w:line="240" w:lineRule="auto"/>
-        <w:rPr>
-          <w:rFonts w:ascii="Arial" w:eastAsia="Aptos" w:hAnsi="Arial" w:cs="Arial"/>
-        </w:rPr>
-      </w:pPr>
-      <w:r>
-        <w:rPr>
-          <w:rFonts w:ascii="Arial" w:eastAsia="Aptos" w:hAnsi="Arial" w:cs="Arial"/>
-        </w:rPr>
-        <w:t>Resource allocation and deallocation</w:t>
-      </w:r>
-    </w:p>
-    <w:p>
-      <w:pPr>
-        <w:numPr>
-          <w:ilvl w:val="1"/>
-          <w:numId w:val="1"/>
-        </w:numPr>
-        <w:spacing w:after="0" w:line="240" w:lineRule="auto"/>
-        <w:rPr>
-          <w:rFonts w:ascii="Arial" w:eastAsia="Aptos" w:hAnsi="Arial" w:cs="Arial"/>
-        </w:rPr>
-      </w:pPr>
-      <w:r>
-        <w:rPr>
-          <w:rFonts w:ascii="Arial" w:eastAsia="Aptos" w:hAnsi="Arial" w:cs="Arial"/>
-        </w:rPr>
-        <w:t>System shutdown coordination</w:t>
-      </w:r>
-    </w:p>
-    <w:p>
-      <w:pPr>
-        <w:numPr>
-          <w:ilvl w:val="0"/>
-          <w:numId w:val="1"/>
-        </w:numPr>
-        <w:spacing w:line="240" w:lineRule="auto"/>
-        <w:rPr>
-          <w:rFonts w:ascii="Arial" w:eastAsia="Aptos" w:hAnsi="Arial" w:cs="Arial"/>
-        </w:rPr>
-      </w:pPr>
-      <w:r>
-        <w:rPr>
-          <w:rFonts w:ascii="Arial" w:eastAsia="Aptos" w:hAnsi="Arial" w:cs="Arial"/>
-        </w:rPr>
-        <w:t>Core server class that initializes the server socket and manages client connections</w:t>
-      </w:r>
-    </w:p>
-    <w:p>
-      <w:pPr>
-        <w:numPr>
-          <w:ilvl w:val="0"/>
-          <w:numId w:val="1"/>
-        </w:numPr>
-        <w:spacing w:line="240" w:lineRule="auto"/>
-        <w:rPr>
-          <w:rFonts w:ascii="Arial" w:eastAsia="Aptos" w:hAnsi="Arial" w:cs="Arial"/>
-        </w:rPr>
-      </w:pPr>
-      <w:r>
-        <w:rPr>
-          <w:rFonts w:ascii="Arial" w:eastAsia="Aptos" w:hAnsi="Arial" w:cs="Arial"/>
-        </w:rPr>
-        <w:t>Listens for incoming connections on a specified port</w:t>
-      </w:r>
-    </w:p>
-    <w:p>
-      <w:pPr>
-        <w:numPr>
-          <w:ilvl w:val="0"/>
-          <w:numId w:val="1"/>
-        </w:numPr>
-        <w:spacing w:line="240" w:lineRule="auto"/>
-        <w:rPr>
-          <w:rFonts w:ascii="Arial" w:eastAsia="Aptos" w:hAnsi="Arial" w:cs="Arial"/>
-        </w:rPr>
-      </w:pPr>
-      <w:r>
-        <w:rPr>
-          <w:rFonts w:ascii="Arial" w:eastAsia="Aptos" w:hAnsi="Arial" w:cs="Arial"/>
-        </w:rPr>
-        <w:t>Maintains a list of connected clients (</w:t>
-      </w:r>
-      <w:proofErr w:type="spellStart"/>
-      <w:r>
-        <w:rPr>
-          <w:rFonts w:ascii="Arial" w:eastAsia="Aptos" w:hAnsi="Arial" w:cs="Arial"/>
-        </w:rPr>
-        <w:t>ClientHandler</w:t>
-      </w:r>
-      <w:proofErr w:type="spellEnd"/>
-      <w:r>
-        <w:rPr>
-          <w:rFonts w:ascii="Arial" w:eastAsia="Aptos" w:hAnsi="Arial" w:cs="Arial"/>
-        </w:rPr>
-        <w:t xml:space="preserve"> instances)</w:t>
-      </w:r>
-    </w:p>
-    <w:p>
-      <w:pPr>
-        <w:numPr>
-          <w:ilvl w:val="0"/>
-          <w:numId w:val="1"/>
-        </w:numPr>
-        <w:spacing w:line="240" w:lineRule="auto"/>
-        <w:rPr>
-          <w:rFonts w:ascii="Arial" w:eastAsia="Aptos" w:hAnsi="Arial" w:cs="Arial"/>
-        </w:rPr>
-      </w:pPr>
-      <w:r>
-        <w:rPr>
-          <w:rFonts w:ascii="Arial" w:eastAsia="Aptos" w:hAnsi="Arial" w:cs="Arial"/>
-        </w:rPr>
-        <w:t>Implements thread pooling for handling multiple clients efficiently</w:t>
-      </w:r>
-    </w:p>
-    <w:p>
-      <w:pPr>
-        <w:spacing w:line="240" w:lineRule="auto"/>
-        <w:rPr>
-          <w:rFonts w:ascii="Arial" w:eastAsia="Aptos" w:hAnsi="Arial" w:cs="Arial"/>
-        </w:rPr>
-      </w:pPr>
-      <w:r>
-        <w:rPr>
-          <w:rFonts w:ascii="Arial" w:eastAsia="Aptos" w:hAnsi="Arial" w:cs="Arial"/>
-        </w:rPr>
-        <w:t>Key Methods for Implementation</w:t>
-      </w:r>
-    </w:p>
-    <w:p>
-      <w:pPr>
-        <w:numPr>
-          <w:ilvl w:val="0"/>
-          <w:numId w:val="2"/>
-        </w:numPr>
-        <w:spacing w:line="240" w:lineRule="auto"/>
-        <w:contextualSpacing/>
-        <w:rPr>
-          <w:rFonts w:ascii="Arial" w:eastAsia="Aptos" w:hAnsi="Arial" w:cs="Arial"/>
-        </w:rPr>
-      </w:pPr>
-      <w:r>
-        <w:rPr>
-          <w:rFonts w:ascii="Arial" w:eastAsia="Aptos" w:hAnsi="Arial" w:cs="Arial"/>
-        </w:rPr>
-        <w:t xml:space="preserve">void </w:t>
-      </w:r>
-      <w:proofErr w:type="gramStart"/>
-      <w:r>
-        <w:rPr>
-          <w:rFonts w:ascii="Arial" w:eastAsia="Aptos" w:hAnsi="Arial" w:cs="Arial"/>
-        </w:rPr>
-        <w:t>initialize(</w:t>
-      </w:r>
-      <w:proofErr w:type="gramEnd"/>
-      <w:r>
-        <w:rPr>
-          <w:rFonts w:ascii="Arial" w:eastAsia="Aptos" w:hAnsi="Arial" w:cs="Arial"/>
-        </w:rPr>
-        <w:t>)         // Setup server resources</w:t>
-      </w:r>
-    </w:p>
-    <w:p>
-      <w:pPr>
-        <w:numPr>
-          <w:ilvl w:val="0"/>
-          <w:numId w:val="2"/>
-        </w:numPr>
-        <w:spacing w:line="240" w:lineRule="auto"/>
-        <w:contextualSpacing/>
-        <w:rPr>
-          <w:rFonts w:ascii="Arial" w:eastAsia="Aptos" w:hAnsi="Arial" w:cs="Arial"/>
-        </w:rPr>
-      </w:pPr>
-      <w:r>
-        <w:rPr>
-          <w:rFonts w:ascii="Arial" w:eastAsia="Aptos" w:hAnsi="Arial" w:cs="Arial"/>
-        </w:rPr>
-        <w:t xml:space="preserve">void </w:t>
-      </w:r>
-      <w:proofErr w:type="spellStart"/>
-      <w:proofErr w:type="gramStart"/>
-      <w:r>
-        <w:rPr>
-          <w:rFonts w:ascii="Arial" w:eastAsia="Aptos" w:hAnsi="Arial" w:cs="Arial"/>
-        </w:rPr>
-        <w:t>acceptConnections</w:t>
-      </w:r>
-      <w:proofErr w:type="spellEnd"/>
-      <w:r>
-        <w:rPr>
-          <w:rFonts w:ascii="Arial" w:eastAsia="Aptos" w:hAnsi="Arial" w:cs="Arial"/>
-        </w:rPr>
-        <w:t>(</w:t>
-      </w:r>
-      <w:proofErr w:type="gramEnd"/>
-      <w:r>
-        <w:rPr>
-          <w:rFonts w:ascii="Arial" w:eastAsia="Aptos" w:hAnsi="Arial" w:cs="Arial"/>
-        </w:rPr>
-        <w:t>) // Handle incoming connections</w:t>
-      </w:r>
-    </w:p>
-    <w:p>
-      <w:pPr>
-        <w:numPr>
-          <w:ilvl w:val="0"/>
-          <w:numId w:val="2"/>
-        </w:numPr>
-        <w:spacing w:line="240" w:lineRule="auto"/>
-        <w:contextualSpacing/>
-        <w:rPr>
-          <w:rFonts w:ascii="Arial" w:eastAsia="Aptos" w:hAnsi="Arial" w:cs="Arial"/>
-        </w:rPr>
-      </w:pPr>
-      <w:r>
-        <w:rPr>
-          <w:rFonts w:ascii="Arial" w:eastAsia="Aptos" w:hAnsi="Arial" w:cs="Arial"/>
-        </w:rPr>
-        <w:t xml:space="preserve">void </w:t>
-      </w:r>
-      <w:proofErr w:type="spellStart"/>
-      <w:proofErr w:type="gramStart"/>
-      <w:r>
-        <w:rPr>
-          <w:rFonts w:ascii="Arial" w:eastAsia="Aptos" w:hAnsi="Arial" w:cs="Arial"/>
-        </w:rPr>
-        <w:t>broadcastMessage</w:t>
-      </w:r>
-      <w:proofErr w:type="spellEnd"/>
-      <w:r>
-        <w:rPr>
-          <w:rFonts w:ascii="Arial" w:eastAsia="Aptos" w:hAnsi="Arial" w:cs="Arial"/>
-        </w:rPr>
-        <w:t>(</w:t>
-      </w:r>
-      <w:proofErr w:type="gramEnd"/>
-      <w:r>
-        <w:rPr>
-          <w:rFonts w:ascii="Arial" w:eastAsia="Aptos" w:hAnsi="Arial" w:cs="Arial"/>
-        </w:rPr>
-        <w:t>)  // Send message to all clients</w:t>
-      </w:r>
-    </w:p>
-    <w:p>
-      <w:pPr>
-        <w:numPr>
-          <w:ilvl w:val="0"/>
-          <w:numId w:val="2"/>
-        </w:numPr>
-        <w:spacing w:line="240" w:lineRule="auto"/>
-        <w:contextualSpacing/>
-        <w:rPr>
-          <w:rFonts w:ascii="Arial" w:eastAsia="Aptos" w:hAnsi="Arial" w:cs="Arial"/>
-        </w:rPr>
-      </w:pPr>
-      <w:r>
-        <w:rPr>
-          <w:rFonts w:ascii="Arial" w:eastAsia="Aptos" w:hAnsi="Arial" w:cs="Arial"/>
-        </w:rPr>
-        <w:t xml:space="preserve">void </w:t>
-      </w:r>
-      <w:proofErr w:type="spellStart"/>
-      <w:proofErr w:type="gramStart"/>
-      <w:r>
-        <w:rPr>
-          <w:rFonts w:ascii="Arial" w:eastAsia="Aptos" w:hAnsi="Arial" w:cs="Arial"/>
-        </w:rPr>
-        <w:t>removeClient</w:t>
-      </w:r>
-      <w:proofErr w:type="spellEnd"/>
-      <w:r>
-        <w:rPr>
-          <w:rFonts w:ascii="Arial" w:eastAsia="Aptos" w:hAnsi="Arial" w:cs="Arial"/>
-        </w:rPr>
-        <w:t>(</w:t>
-      </w:r>
-      <w:proofErr w:type="gramEnd"/>
-      <w:r>
-        <w:rPr>
-          <w:rFonts w:ascii="Arial" w:eastAsia="Aptos" w:hAnsi="Arial" w:cs="Arial"/>
-        </w:rPr>
-        <w:t>)      // Handle client disconnection</w:t>
-      </w:r>
-    </w:p>
-    <w:p>
-      <w:pPr>
-        <w:numPr>
-          <w:ilvl w:val="0"/>
-          <w:numId w:val="2"/>
-        </w:numPr>
-        <w:spacing w:line="240" w:lineRule="auto"/>
-        <w:contextualSpacing/>
-        <w:rPr>
-          <w:rFonts w:ascii="Arial" w:eastAsia="Aptos" w:hAnsi="Arial" w:cs="Arial"/>
-        </w:rPr>
-      </w:pPr>
-      <w:r>
-        <w:rPr>
-          <w:rFonts w:ascii="Arial" w:eastAsia="Aptos" w:hAnsi="Arial" w:cs="Arial"/>
-        </w:rPr>
-        <w:t xml:space="preserve">void </w:t>
-      </w:r>
-      <w:proofErr w:type="gramStart"/>
-      <w:r>
-        <w:rPr>
-          <w:rFonts w:ascii="Arial" w:eastAsia="Aptos" w:hAnsi="Arial" w:cs="Arial"/>
-        </w:rPr>
-        <w:t>shutdown(</w:t>
-      </w:r>
-      <w:proofErr w:type="gramEnd"/>
-      <w:r>
-        <w:rPr>
-          <w:rFonts w:ascii="Arial" w:eastAsia="Aptos" w:hAnsi="Arial" w:cs="Arial"/>
-        </w:rPr>
-        <w:t>)         // Graceful server shutdown</w:t>
-      </w:r>
-    </w:p>
-    <w:p>
-      <w:pPr>
-        <w:spacing w:line="240" w:lineRule="auto"/>
-        <w:rPr>
-          <w:rFonts w:ascii="Arial" w:eastAsia="Aptos" w:hAnsi="Arial" w:cs="Arial"/>
-        </w:rPr>
-      </w:pPr>
-    </w:p>
-    <w:p>
-      <w:pPr>
-        <w:spacing w:line="240" w:lineRule="auto"/>
-        <w:rPr>
-          <w:rFonts w:ascii="Arial" w:eastAsia="Aptos" w:hAnsi="Arial" w:cs="Arial"/>
-          <w:b/>
-          <w:bCs/>
-        </w:rPr>
-      </w:pPr>
-      <w:proofErr w:type="spellStart"/>
-      <w:r>
-        <w:rPr>
-          <w:rFonts w:ascii="Arial" w:eastAsia="Aptos" w:hAnsi="Arial" w:cs="Arial"/>
-          <w:b/>
-          <w:bCs/>
-        </w:rPr>
-        <w:t>ClientHandler</w:t>
-      </w:r>
-      <w:proofErr w:type="spellEnd"/>
-      <w:r>
-        <w:rPr>
-          <w:rFonts w:ascii="Arial" w:eastAsia="Aptos" w:hAnsi="Arial" w:cs="Arial"/>
-          <w:b/>
-          <w:bCs/>
-        </w:rPr>
-        <w:t xml:space="preserve"> - Manages individual client connections and their communication with the server.</w:t>
-      </w:r>
-    </w:p>
-    <w:p>
-      <w:pPr>
-        <w:numPr>
-          <w:ilvl w:val="0"/>
-          <w:numId w:val="3"/>
-        </w:numPr>
-        <w:spacing w:line="240" w:lineRule="auto"/>
-        <w:rPr>
-          <w:rFonts w:ascii="Arial" w:eastAsia="Aptos" w:hAnsi="Arial" w:cs="Arial"/>
-        </w:rPr>
-      </w:pPr>
-      <w:r>
-        <w:rPr>
-          <w:rFonts w:ascii="Arial" w:eastAsia="Aptos" w:hAnsi="Arial" w:cs="Arial"/>
-        </w:rPr>
-        <w:t>Manages individual client connections</w:t>
-      </w:r>
-    </w:p>
-    <w:p>
-      <w:pPr>
-        <w:numPr>
-          <w:ilvl w:val="0"/>
-          <w:numId w:val="3"/>
-        </w:numPr>
-        <w:spacing w:line="240" w:lineRule="auto"/>
-        <w:rPr>
-          <w:rFonts w:ascii="Arial" w:eastAsia="Aptos" w:hAnsi="Arial" w:cs="Arial"/>
-        </w:rPr>
-      </w:pPr>
-      <w:r>
-        <w:rPr>
-          <w:rFonts w:ascii="Arial" w:eastAsia="Aptos" w:hAnsi="Arial" w:cs="Arial"/>
-        </w:rPr>
-        <w:t>Runs in its own thread to handle client communication</w:t>
-      </w:r>
-    </w:p>
-    <w:p>
-      <w:pPr>
-        <w:numPr>
-          <w:ilvl w:val="0"/>
-          <w:numId w:val="3"/>
-        </w:numPr>
-        <w:spacing w:line="240" w:lineRule="auto"/>
-        <w:rPr>
-          <w:rFonts w:ascii="Arial" w:eastAsia="Aptos" w:hAnsi="Arial" w:cs="Arial"/>
-        </w:rPr>
-      </w:pPr>
-      <w:r>
-        <w:rPr>
-          <w:rFonts w:ascii="Arial" w:eastAsia="Aptos" w:hAnsi="Arial" w:cs="Arial"/>
-        </w:rPr>
-        <w:t>Maintains client metadata (username, IP address, connection status)</w:t>
-      </w:r>
-    </w:p>
-    <w:p>
-      <w:pPr>
-        <w:numPr>
-          <w:ilvl w:val="0"/>
-          <w:numId w:val="3"/>
-        </w:numPr>
-        <w:spacing w:line="240" w:lineRule="auto"/>
-        <w:rPr>
-          <w:rFonts w:ascii="Arial" w:eastAsia="Aptos" w:hAnsi="Arial" w:cs="Arial"/>
-        </w:rPr>
-      </w:pPr>
-      <w:r>
-        <w:rPr>
-          <w:rFonts w:ascii="Arial" w:eastAsia="Aptos" w:hAnsi="Arial" w:cs="Arial"/>
-        </w:rPr>
-        <w:t>Responsible for message broadcasting and private messaging</w:t>
-      </w:r>
-    </w:p>
-    <w:p>
-      <w:pPr>
-        <w:spacing w:line="240" w:lineRule="auto"/>
-        <w:rPr>
-          <w:rFonts w:ascii="Arial" w:eastAsia="Aptos" w:hAnsi="Arial" w:cs="Arial"/>
-        </w:rPr>
-      </w:pPr>
-      <w:r>
-        <w:rPr>
-          <w:rFonts w:ascii="Arial" w:eastAsia="Aptos" w:hAnsi="Arial" w:cs="Arial"/>
-        </w:rPr>
-        <w:t>Key Methods for Implementation</w:t>
-      </w:r>
-    </w:p>
-    <w:p>
-      <w:pPr>
-        <w:numPr>
-          <w:ilvl w:val="0"/>
-          <w:numId w:val="4"/>
-        </w:numPr>
-        <w:spacing w:line="240" w:lineRule="auto"/>
-        <w:contextualSpacing/>
-        <w:rPr>
-          <w:rFonts w:ascii="Arial" w:eastAsia="Aptos" w:hAnsi="Arial" w:cs="Arial"/>
-        </w:rPr>
-      </w:pPr>
-      <w:r>
-        <w:rPr>
-          <w:rFonts w:ascii="Arial" w:eastAsia="Aptos" w:hAnsi="Arial" w:cs="Arial"/>
-        </w:rPr>
-        <w:t xml:space="preserve">void </w:t>
-      </w:r>
-      <w:proofErr w:type="spellStart"/>
-      <w:proofErr w:type="gramStart"/>
-      <w:r>
-        <w:rPr>
-          <w:rFonts w:ascii="Arial" w:eastAsia="Aptos" w:hAnsi="Arial" w:cs="Arial"/>
-        </w:rPr>
-        <w:t>processMessages</w:t>
-      </w:r>
-      <w:proofErr w:type="spellEnd"/>
-      <w:r>
-        <w:rPr>
-          <w:rFonts w:ascii="Arial" w:eastAsia="Aptos" w:hAnsi="Arial" w:cs="Arial"/>
-        </w:rPr>
-        <w:t>(</w:t>
-      </w:r>
-      <w:proofErr w:type="gramEnd"/>
-      <w:r>
-        <w:rPr>
-          <w:rFonts w:ascii="Arial" w:eastAsia="Aptos" w:hAnsi="Arial" w:cs="Arial"/>
-        </w:rPr>
-        <w:t>)    // Handle incoming messages</w:t>
-      </w:r>
-    </w:p>
-    <w:p>
-      <w:pPr>
-        <w:numPr>
-          <w:ilvl w:val="0"/>
-          <w:numId w:val="4"/>
-        </w:numPr>
-        <w:spacing w:line="240" w:lineRule="auto"/>
-        <w:contextualSpacing/>
-        <w:rPr>
-          <w:rFonts w:ascii="Arial" w:eastAsia="Aptos" w:hAnsi="Arial" w:cs="Arial"/>
-        </w:rPr>
-      </w:pPr>
-      <w:r>
-        <w:rPr>
-          <w:rFonts w:ascii="Arial" w:eastAsia="Aptos" w:hAnsi="Arial" w:cs="Arial"/>
-        </w:rPr>
-        <w:t xml:space="preserve">void </w:t>
-      </w:r>
-      <w:proofErr w:type="spellStart"/>
-      <w:proofErr w:type="gramStart"/>
-      <w:r>
-        <w:rPr>
-          <w:rFonts w:ascii="Arial" w:eastAsia="Aptos" w:hAnsi="Arial" w:cs="Arial"/>
-        </w:rPr>
-        <w:t>sendMessage</w:t>
-      </w:r>
-      <w:proofErr w:type="spellEnd"/>
-      <w:r>
-        <w:rPr>
-          <w:rFonts w:ascii="Arial" w:eastAsia="Aptos" w:hAnsi="Arial" w:cs="Arial"/>
-        </w:rPr>
-        <w:t>(</w:t>
-      </w:r>
-      <w:proofErr w:type="gramEnd"/>
-      <w:r>
-        <w:rPr>
-          <w:rFonts w:ascii="Arial" w:eastAsia="Aptos" w:hAnsi="Arial" w:cs="Arial"/>
-        </w:rPr>
-        <w:t>)       // Send message to client</w:t>
-      </w:r>
-    </w:p>
-    <w:p>
-      <w:pPr>
-        <w:numPr>
-          <w:ilvl w:val="0"/>
-          <w:numId w:val="4"/>
-        </w:numPr>
-        <w:spacing w:line="240" w:lineRule="auto"/>
-        <w:contextualSpacing/>
-        <w:rPr>
-          <w:rFonts w:ascii="Arial" w:eastAsia="Aptos" w:hAnsi="Arial" w:cs="Arial"/>
-        </w:rPr>
-      </w:pPr>
-      <w:r>
-        <w:rPr>
-          <w:rFonts w:ascii="Arial" w:eastAsia="Aptos" w:hAnsi="Arial" w:cs="Arial"/>
-        </w:rPr>
-        <w:t xml:space="preserve">void </w:t>
-      </w:r>
-      <w:proofErr w:type="spellStart"/>
-      <w:proofErr w:type="gramStart"/>
-      <w:r>
-        <w:rPr>
-          <w:rFonts w:ascii="Arial" w:eastAsia="Aptos" w:hAnsi="Arial" w:cs="Arial"/>
-        </w:rPr>
-        <w:t>handleDisconnect</w:t>
-      </w:r>
-      <w:proofErr w:type="spellEnd"/>
-      <w:r>
-        <w:rPr>
-          <w:rFonts w:ascii="Arial" w:eastAsia="Aptos" w:hAnsi="Arial" w:cs="Arial"/>
-        </w:rPr>
-        <w:t>(</w:t>
-      </w:r>
-      <w:proofErr w:type="gramEnd"/>
-      <w:r>
-        <w:rPr>
-          <w:rFonts w:ascii="Arial" w:eastAsia="Aptos" w:hAnsi="Arial" w:cs="Arial"/>
-        </w:rPr>
-        <w:t>)  // Manage client disconnection</w:t>
-      </w:r>
-    </w:p>
-    <w:p>
-      <w:pPr>
-        <w:numPr>
-          <w:ilvl w:val="0"/>
-          <w:numId w:val="4"/>
-        </w:numPr>
-        <w:spacing w:line="240" w:lineRule="auto"/>
-        <w:contextualSpacing/>
-        <w:rPr>
-          <w:rFonts w:ascii="Arial" w:eastAsia="Aptos" w:hAnsi="Arial" w:cs="Arial"/>
-        </w:rPr>
-      </w:pPr>
-      <w:proofErr w:type="gramStart"/>
-      <w:r>
-        <w:rPr>
-          <w:rFonts w:ascii="Arial" w:eastAsia="Aptos" w:hAnsi="Arial" w:cs="Arial"/>
-        </w:rPr>
-        <w:t>void</w:t>
-      </w:r>
-      <w:proofErr w:type="gramEnd"/>
-      <w:r>
-        <w:rPr>
-          <w:rFonts w:ascii="Arial" w:eastAsia="Aptos" w:hAnsi="Arial" w:cs="Arial"/>
-        </w:rPr>
-        <w:t xml:space="preserve"> </w:t>
-      </w:r>
-      <w:proofErr w:type="spellStart"/>
-      <w:proofErr w:type="gramStart"/>
-      <w:r>
-        <w:rPr>
-          <w:rFonts w:ascii="Arial" w:eastAsia="Aptos" w:hAnsi="Arial" w:cs="Arial"/>
-        </w:rPr>
-        <w:t>validateMessage</w:t>
-      </w:r>
-      <w:proofErr w:type="spellEnd"/>
-      <w:r>
-        <w:rPr>
-          <w:rFonts w:ascii="Arial" w:eastAsia="Aptos" w:hAnsi="Arial" w:cs="Arial"/>
-        </w:rPr>
-        <w:t>(</w:t>
-      </w:r>
-      <w:proofErr w:type="gramEnd"/>
-      <w:r>
-        <w:rPr>
-          <w:rFonts w:ascii="Arial" w:eastAsia="Aptos" w:hAnsi="Arial" w:cs="Arial"/>
-        </w:rPr>
-        <w:t>)   // Verify message integrity</w:t>
-      </w:r>
-    </w:p>
-    <w:p>
-      <w:pPr>
-        <w:spacing w:line="240" w:lineRule="auto"/>
-        <w:rPr>
-          <w:rFonts w:ascii="Arial" w:eastAsia="Aptos" w:hAnsi="Arial" w:cs="Arial"/>
-          <w:b/>
-          <w:bCs/>
-        </w:rPr>
-      </w:pPr>
-    </w:p>
-    <w:p>
-      <w:pPr>
-        <w:spacing w:line="240" w:lineRule="auto"/>
-        <w:rPr>
-          <w:rFonts w:ascii="Arial" w:eastAsia="Aptos" w:hAnsi="Arial" w:cs="Arial"/>
-          <w:b/>
-          <w:bCs/>
-        </w:rPr>
-      </w:pPr>
-      <w:proofErr w:type="spellStart"/>
-      <w:proofErr w:type="gramStart"/>
-      <w:r>
-        <w:rPr>
-          <w:rFonts w:ascii="Arial" w:eastAsia="Aptos" w:hAnsi="Arial" w:cs="Arial"/>
-          <w:b/>
-          <w:bCs/>
-        </w:rPr>
-        <w:t>MessageProcessor</w:t>
-      </w:r>
-      <w:proofErr w:type="spellEnd"/>
-      <w:proofErr w:type="gramEnd"/>
-      <w:r>
-        <w:rPr>
-          <w:rFonts w:ascii="Arial" w:eastAsia="Aptos" w:hAnsi="Arial" w:cs="Arial"/>
-          <w:b/>
-          <w:bCs/>
-        </w:rPr>
-        <w:t xml:space="preserve"> - Handles message formatting, validation, and routing between clients.</w:t>
-      </w:r>
-    </w:p>
-    <w:p>
-      <w:pPr>
-        <w:numPr>
-          <w:ilvl w:val="0"/>
-          <w:numId w:val="5"/>
-        </w:numPr>
-        <w:spacing w:line="240" w:lineRule="auto"/>
-        <w:rPr>
-          <w:rFonts w:ascii="Arial" w:eastAsia="Aptos" w:hAnsi="Arial" w:cs="Arial"/>
-        </w:rPr>
-      </w:pPr>
-      <w:r>
-        <w:rPr>
-          <w:rFonts w:ascii="Arial" w:eastAsia="Aptos" w:hAnsi="Arial" w:cs="Arial"/>
-        </w:rPr>
-        <w:lastRenderedPageBreak/>
-        <w:t>Main Responsibilities</w:t>
-      </w:r>
-      <w:r>
-        <w:rPr>
-          <w:rFonts w:ascii="Arial" w:eastAsia="Aptos" w:hAnsi="Arial" w:cs="Arial"/>
-        </w:rPr>
-        <w:br/>
-      </w:r>
-    </w:p>
-    <w:p>
-      <w:pPr>
-        <w:numPr>
-          <w:ilvl w:val="1"/>
-          <w:numId w:val="5"/>
-        </w:numPr>
-        <w:spacing w:after="0" w:line="240" w:lineRule="auto"/>
-        <w:rPr>
-          <w:rFonts w:ascii="Arial" w:eastAsia="Aptos" w:hAnsi="Arial" w:cs="Arial"/>
-        </w:rPr>
-      </w:pPr>
-      <w:r>
-        <w:rPr>
-          <w:rFonts w:ascii="Arial" w:eastAsia="Aptos" w:hAnsi="Arial" w:cs="Arial"/>
-        </w:rPr>
-        <w:t>Message parsing and formatting</w:t>
-      </w:r>
-    </w:p>
-    <w:p>
-      <w:pPr>
-        <w:numPr>
-          <w:ilvl w:val="1"/>
-          <w:numId w:val="5"/>
-        </w:numPr>
-        <w:spacing w:after="0" w:line="240" w:lineRule="auto"/>
-        <w:rPr>
-          <w:rFonts w:ascii="Arial" w:eastAsia="Aptos" w:hAnsi="Arial" w:cs="Arial"/>
-        </w:rPr>
-      </w:pPr>
-      <w:r>
-        <w:rPr>
-          <w:rFonts w:ascii="Arial" w:eastAsia="Aptos" w:hAnsi="Arial" w:cs="Arial"/>
-        </w:rPr>
-        <w:t>Message validation</w:t>
-      </w:r>
-    </w:p>
-    <w:p>
-      <w:pPr>
-        <w:numPr>
-          <w:ilvl w:val="1"/>
-          <w:numId w:val="5"/>
-        </w:numPr>
-        <w:spacing w:after="0" w:line="240" w:lineRule="auto"/>
-        <w:rPr>
-          <w:rFonts w:ascii="Arial" w:eastAsia="Aptos" w:hAnsi="Arial" w:cs="Arial"/>
-        </w:rPr>
-      </w:pPr>
-      <w:r>
-        <w:rPr>
-          <w:rFonts w:ascii="Arial" w:eastAsia="Aptos" w:hAnsi="Arial" w:cs="Arial"/>
-        </w:rPr>
-        <w:t>Message routing</w:t>
-      </w:r>
-    </w:p>
-    <w:p>
-      <w:pPr>
-        <w:numPr>
-          <w:ilvl w:val="1"/>
-          <w:numId w:val="5"/>
-        </w:numPr>
-        <w:spacing w:after="0" w:line="240" w:lineRule="auto"/>
-        <w:rPr>
-          <w:rFonts w:ascii="Arial" w:eastAsia="Aptos" w:hAnsi="Arial" w:cs="Arial"/>
-        </w:rPr>
-      </w:pPr>
-      <w:r>
-        <w:rPr>
-          <w:rFonts w:ascii="Arial" w:eastAsia="Aptos" w:hAnsi="Arial" w:cs="Arial"/>
-        </w:rPr>
-        <w:t>Error handling</w:t>
-      </w:r>
-    </w:p>
-    <w:p>
-      <w:pPr>
-        <w:numPr>
-          <w:ilvl w:val="1"/>
-          <w:numId w:val="5"/>
-        </w:numPr>
-        <w:spacing w:after="0" w:line="240" w:lineRule="auto"/>
-        <w:rPr>
-          <w:rFonts w:ascii="Arial" w:eastAsia="Aptos" w:hAnsi="Arial" w:cs="Arial"/>
-        </w:rPr>
-      </w:pPr>
-      <w:r>
-        <w:rPr>
-          <w:rFonts w:ascii="Arial" w:eastAsia="Aptos" w:hAnsi="Arial" w:cs="Arial"/>
-        </w:rPr>
-        <w:t>Message queuing</w:t>
-      </w:r>
-    </w:p>
-    <w:p>
-      <w:pPr>
-        <w:numPr>
-          <w:ilvl w:val="0"/>
-          <w:numId w:val="5"/>
-        </w:numPr>
-        <w:spacing w:line="240" w:lineRule="auto"/>
-        <w:rPr>
-          <w:rFonts w:ascii="Arial" w:eastAsia="Aptos" w:hAnsi="Arial" w:cs="Arial"/>
-        </w:rPr>
-      </w:pPr>
-      <w:r>
-        <w:rPr>
-          <w:rFonts w:ascii="Arial" w:eastAsia="Aptos" w:hAnsi="Arial" w:cs="Arial"/>
-        </w:rPr>
-        <w:t>Handles message formatting and processing</w:t>
-      </w:r>
-    </w:p>
-    <w:p>
-      <w:pPr>
-        <w:numPr>
-          <w:ilvl w:val="0"/>
-          <w:numId w:val="5"/>
-        </w:numPr>
-        <w:spacing w:line="240" w:lineRule="auto"/>
-        <w:rPr>
-          <w:rFonts w:ascii="Arial" w:eastAsia="Aptos" w:hAnsi="Arial" w:cs="Arial"/>
-        </w:rPr>
-      </w:pPr>
-      <w:r>
-        <w:rPr>
-          <w:rFonts w:ascii="Arial" w:eastAsia="Aptos" w:hAnsi="Arial" w:cs="Arial"/>
-        </w:rPr>
-        <w:t>Implements message types (broadcast, private, system notifications)</w:t>
-      </w:r>
-    </w:p>
-    <w:p>
-      <w:pPr>
-        <w:numPr>
-          <w:ilvl w:val="0"/>
-          <w:numId w:val="5"/>
-        </w:numPr>
-        <w:spacing w:line="240" w:lineRule="auto"/>
-        <w:rPr>
-          <w:rFonts w:ascii="Arial" w:eastAsia="Aptos" w:hAnsi="Arial" w:cs="Arial"/>
-        </w:rPr>
-      </w:pPr>
-      <w:r>
-        <w:rPr>
-          <w:rFonts w:ascii="Arial" w:eastAsia="Aptos" w:hAnsi="Arial" w:cs="Arial"/>
-        </w:rPr>
-        <w:t>Manages message queuing and delivery confirmation</w:t>
-      </w:r>
-    </w:p>
-    <w:p>
-      <w:pPr>
-        <w:spacing w:line="240" w:lineRule="auto"/>
-        <w:rPr>
-          <w:rFonts w:ascii="Arial" w:eastAsia="Aptos" w:hAnsi="Arial" w:cs="Arial"/>
-          <w:b/>
-          <w:bCs/>
-        </w:rPr>
-      </w:pPr>
+          <w:b/>
+          <w:bCs/>
+          <w:sz w:val="24"/>
+          <w:szCs w:val="24"/>
+        </w:rPr>
+      </w:pPr>
+      <w:r>
+        <w:rPr>
+          <w:rFonts w:ascii="Arial" w:eastAsia="Aptos" w:hAnsi="Arial" w:cs="Arial"/>
+          <w:b/>
+          <w:bCs/>
+          <w:sz w:val="24"/>
+          <w:szCs w:val="24"/>
+        </w:rPr>
+        <w:t>Phase 2 and 3 Socket Program Design Specification</w:t>
+      </w:r>
+      <w:r>
+        <w:rPr>
+          <w:rFonts w:ascii="Arial" w:eastAsia="Aptos" w:hAnsi="Arial" w:cs="Arial"/>
+          <w:b/>
+          <w:bCs/>
+          <w:sz w:val="24"/>
+          <w:szCs w:val="24"/>
+        </w:rPr>
+        <w:t xml:space="preserve">: </w:t>
+      </w:r>
+      <w:r>
+        <w:rPr>
+          <w:rFonts w:ascii="Arial" w:eastAsia="Aptos" w:hAnsi="Arial" w:cs="Arial"/>
+          <w:b/>
+          <w:bCs/>
+          <w:sz w:val="24"/>
+          <w:szCs w:val="24"/>
+        </w:rPr>
+        <w:t>Network Architecture Design</w:t>
+      </w:r>
     </w:p>
     <w:p>
       <w:pPr>
@@ -1035,7 +147,6 @@
         <w:rPr>
           <w:rFonts w:ascii="Arial" w:eastAsia="Times New Roman" w:hAnsi="Arial" w:cs="Arial"/>
           <w:b/>
-          <w:bCs/>
           <w:color w:val="215E99" w:themeColor="text2" w:themeTint="BF"/>
           <w:sz w:val="24"/>
           <w:szCs w:val="24"/>
@@ -1045,7 +156,968 @@
         <w:rPr>
           <w:rFonts w:ascii="Arial" w:eastAsia="Times New Roman" w:hAnsi="Arial" w:cs="Arial"/>
           <w:b/>
-          <w:bCs/>
+          <w:color w:val="215E99" w:themeColor="text2" w:themeTint="BF"/>
+          <w:sz w:val="24"/>
+          <w:szCs w:val="24"/>
+        </w:rPr>
+        <w:t>Server Components</w:t>
+      </w:r>
+    </w:p>
+    <w:p>
+      <w:pPr>
+        <w:spacing w:line="240" w:lineRule="auto"/>
+        <w:rPr>
+          <w:rFonts w:ascii="Arial" w:eastAsia="Aptos" w:hAnsi="Arial" w:cs="Arial"/>
+          <w:b/>
+          <w:bCs/>
+        </w:rPr>
+      </w:pPr>
+      <w:proofErr w:type="spellStart"/>
+      <w:r>
+        <w:rPr>
+          <w:rFonts w:ascii="Arial" w:eastAsia="Aptos" w:hAnsi="Arial" w:cs="Arial"/>
+          <w:b/>
+          <w:bCs/>
+        </w:rPr>
+        <w:t>MainServer</w:t>
+      </w:r>
+      <w:proofErr w:type="spellEnd"/>
+      <w:r>
+        <w:rPr>
+          <w:rFonts w:ascii="Arial" w:eastAsia="Aptos" w:hAnsi="Arial" w:cs="Arial"/>
+          <w:b/>
+          <w:bCs/>
+        </w:rPr>
+        <w:t xml:space="preserve"> - Primary server component responsible for initializing and managing the chat server infrastructure.</w:t>
+      </w:r>
+    </w:p>
+    <w:p>
+      <w:pPr>
+        <w:numPr>
+          <w:ilvl w:val="0"/>
+          <w:numId w:val="1"/>
+        </w:numPr>
+        <w:spacing w:line="240" w:lineRule="auto"/>
+        <w:rPr>
+          <w:rFonts w:ascii="Arial" w:eastAsia="Aptos" w:hAnsi="Arial" w:cs="Arial"/>
+        </w:rPr>
+      </w:pPr>
+      <w:r>
+        <w:rPr>
+          <w:rFonts w:ascii="Arial" w:eastAsia="Aptos" w:hAnsi="Arial" w:cs="Arial"/>
+        </w:rPr>
+        <w:t>Main Responsibilities</w:t>
+      </w:r>
+    </w:p>
+    <w:p>
+      <w:pPr>
+        <w:numPr>
+          <w:ilvl w:val="1"/>
+          <w:numId w:val="1"/>
+        </w:numPr>
+        <w:spacing w:after="0" w:line="240" w:lineRule="auto"/>
+        <w:rPr>
+          <w:rFonts w:ascii="Arial" w:eastAsia="Aptos" w:hAnsi="Arial" w:cs="Arial"/>
+        </w:rPr>
+      </w:pPr>
+      <w:r>
+        <w:rPr>
+          <w:rFonts w:ascii="Arial" w:eastAsia="Aptos" w:hAnsi="Arial" w:cs="Arial"/>
+        </w:rPr>
+        <w:t>Server socket initialization and port binding</w:t>
+      </w:r>
+    </w:p>
+    <w:p>
+      <w:pPr>
+        <w:numPr>
+          <w:ilvl w:val="1"/>
+          <w:numId w:val="1"/>
+        </w:numPr>
+        <w:spacing w:after="0" w:line="240" w:lineRule="auto"/>
+        <w:rPr>
+          <w:rFonts w:ascii="Arial" w:eastAsia="Aptos" w:hAnsi="Arial" w:cs="Arial"/>
+        </w:rPr>
+      </w:pPr>
+      <w:r>
+        <w:rPr>
+          <w:rFonts w:ascii="Arial" w:eastAsia="Aptos" w:hAnsi="Arial" w:cs="Arial"/>
+        </w:rPr>
+        <w:t>Client connection acceptance</w:t>
+      </w:r>
+    </w:p>
+    <w:p>
+      <w:pPr>
+        <w:numPr>
+          <w:ilvl w:val="1"/>
+          <w:numId w:val="1"/>
+        </w:numPr>
+        <w:spacing w:after="0" w:line="240" w:lineRule="auto"/>
+        <w:rPr>
+          <w:rFonts w:ascii="Arial" w:eastAsia="Aptos" w:hAnsi="Arial" w:cs="Arial"/>
+        </w:rPr>
+      </w:pPr>
+      <w:r>
+        <w:rPr>
+          <w:rFonts w:ascii="Arial" w:eastAsia="Aptos" w:hAnsi="Arial" w:cs="Arial"/>
+        </w:rPr>
+        <w:t>Thread pool management</w:t>
+      </w:r>
+    </w:p>
+    <w:p>
+      <w:pPr>
+        <w:numPr>
+          <w:ilvl w:val="1"/>
+          <w:numId w:val="1"/>
+        </w:numPr>
+        <w:spacing w:after="0" w:line="240" w:lineRule="auto"/>
+        <w:rPr>
+          <w:rFonts w:ascii="Arial" w:eastAsia="Aptos" w:hAnsi="Arial" w:cs="Arial"/>
+        </w:rPr>
+      </w:pPr>
+      <w:r>
+        <w:rPr>
+          <w:rFonts w:ascii="Arial" w:eastAsia="Aptos" w:hAnsi="Arial" w:cs="Arial"/>
+        </w:rPr>
+        <w:t>Resource allocation and deallocation</w:t>
+      </w:r>
+    </w:p>
+    <w:p>
+      <w:pPr>
+        <w:numPr>
+          <w:ilvl w:val="1"/>
+          <w:numId w:val="1"/>
+        </w:numPr>
+        <w:spacing w:after="0" w:line="240" w:lineRule="auto"/>
+        <w:rPr>
+          <w:rFonts w:ascii="Arial" w:eastAsia="Aptos" w:hAnsi="Arial" w:cs="Arial"/>
+        </w:rPr>
+      </w:pPr>
+      <w:r>
+        <w:rPr>
+          <w:rFonts w:ascii="Arial" w:eastAsia="Aptos" w:hAnsi="Arial" w:cs="Arial"/>
+        </w:rPr>
+        <w:t>System shutdown coordination</w:t>
+      </w:r>
+    </w:p>
+    <w:p>
+      <w:pPr>
+        <w:numPr>
+          <w:ilvl w:val="0"/>
+          <w:numId w:val="1"/>
+        </w:numPr>
+        <w:spacing w:line="240" w:lineRule="auto"/>
+        <w:rPr>
+          <w:rFonts w:ascii="Arial" w:eastAsia="Aptos" w:hAnsi="Arial" w:cs="Arial"/>
+        </w:rPr>
+      </w:pPr>
+      <w:r>
+        <w:rPr>
+          <w:rFonts w:ascii="Arial" w:eastAsia="Aptos" w:hAnsi="Arial" w:cs="Arial"/>
+        </w:rPr>
+        <w:t>Core server class that initializes the server socket and manages client connections</w:t>
+      </w:r>
+    </w:p>
+    <w:p>
+      <w:pPr>
+        <w:numPr>
+          <w:ilvl w:val="0"/>
+          <w:numId w:val="1"/>
+        </w:numPr>
+        <w:spacing w:line="240" w:lineRule="auto"/>
+        <w:rPr>
+          <w:rFonts w:ascii="Arial" w:eastAsia="Aptos" w:hAnsi="Arial" w:cs="Arial"/>
+        </w:rPr>
+      </w:pPr>
+      <w:r>
+        <w:rPr>
+          <w:rFonts w:ascii="Arial" w:eastAsia="Aptos" w:hAnsi="Arial" w:cs="Arial"/>
+        </w:rPr>
+        <w:t>Listens for incoming connections on a specified port</w:t>
+      </w:r>
+    </w:p>
+    <w:p>
+      <w:pPr>
+        <w:numPr>
+          <w:ilvl w:val="0"/>
+          <w:numId w:val="1"/>
+        </w:numPr>
+        <w:spacing w:line="240" w:lineRule="auto"/>
+        <w:rPr>
+          <w:rFonts w:ascii="Arial" w:eastAsia="Aptos" w:hAnsi="Arial" w:cs="Arial"/>
+        </w:rPr>
+      </w:pPr>
+      <w:r>
+        <w:rPr>
+          <w:rFonts w:ascii="Arial" w:eastAsia="Aptos" w:hAnsi="Arial" w:cs="Arial"/>
+        </w:rPr>
+        <w:t>Maintains a list of connected clients (</w:t>
+      </w:r>
+      <w:proofErr w:type="spellStart"/>
+      <w:r>
+        <w:rPr>
+          <w:rFonts w:ascii="Arial" w:eastAsia="Aptos" w:hAnsi="Arial" w:cs="Arial"/>
+        </w:rPr>
+        <w:t>ClientHandler</w:t>
+      </w:r>
+      <w:proofErr w:type="spellEnd"/>
+      <w:r>
+        <w:rPr>
+          <w:rFonts w:ascii="Arial" w:eastAsia="Aptos" w:hAnsi="Arial" w:cs="Arial"/>
+        </w:rPr>
+        <w:t xml:space="preserve"> instances)</w:t>
+      </w:r>
+    </w:p>
+    <w:p>
+      <w:pPr>
+        <w:numPr>
+          <w:ilvl w:val="0"/>
+          <w:numId w:val="1"/>
+        </w:numPr>
+        <w:spacing w:line="240" w:lineRule="auto"/>
+        <w:rPr>
+          <w:rFonts w:ascii="Arial" w:eastAsia="Aptos" w:hAnsi="Arial" w:cs="Arial"/>
+        </w:rPr>
+      </w:pPr>
+      <w:r>
+        <w:rPr>
+          <w:rFonts w:ascii="Arial" w:eastAsia="Aptos" w:hAnsi="Arial" w:cs="Arial"/>
+        </w:rPr>
+        <w:t>Implements thread pooling for handling multiple clients efficiently</w:t>
+      </w:r>
+    </w:p>
+    <w:p>
+      <w:pPr>
+        <w:spacing w:line="240" w:lineRule="auto"/>
+        <w:rPr>
+          <w:rFonts w:ascii="Arial" w:eastAsia="Aptos" w:hAnsi="Arial" w:cs="Arial"/>
+        </w:rPr>
+      </w:pPr>
+      <w:r>
+        <w:rPr>
+          <w:rFonts w:ascii="Arial" w:eastAsia="Aptos" w:hAnsi="Arial" w:cs="Arial"/>
+        </w:rPr>
+        <w:t>Key Methods for Implementation</w:t>
+      </w:r>
+    </w:p>
+    <w:p>
+      <w:pPr>
+        <w:numPr>
+          <w:ilvl w:val="0"/>
+          <w:numId w:val="2"/>
+        </w:numPr>
+        <w:spacing w:line="240" w:lineRule="auto"/>
+        <w:contextualSpacing/>
+        <w:rPr>
+          <w:rFonts w:ascii="Arial" w:eastAsia="Aptos" w:hAnsi="Arial" w:cs="Arial"/>
+        </w:rPr>
+      </w:pPr>
+      <w:r>
+        <w:rPr>
+          <w:rFonts w:ascii="Arial" w:eastAsia="Aptos" w:hAnsi="Arial" w:cs="Arial"/>
+        </w:rPr>
+        <w:t xml:space="preserve">void </w:t>
+      </w:r>
+      <w:proofErr w:type="gramStart"/>
+      <w:r>
+        <w:rPr>
+          <w:rFonts w:ascii="Arial" w:eastAsia="Aptos" w:hAnsi="Arial" w:cs="Arial"/>
+        </w:rPr>
+        <w:t>initialize(</w:t>
+      </w:r>
+      <w:proofErr w:type="gramEnd"/>
+      <w:r>
+        <w:rPr>
+          <w:rFonts w:ascii="Arial" w:eastAsia="Aptos" w:hAnsi="Arial" w:cs="Arial"/>
+        </w:rPr>
+        <w:t>)         // Setup server resources</w:t>
+      </w:r>
+    </w:p>
+    <w:p>
+      <w:pPr>
+        <w:numPr>
+          <w:ilvl w:val="0"/>
+          <w:numId w:val="2"/>
+        </w:numPr>
+        <w:spacing w:line="240" w:lineRule="auto"/>
+        <w:contextualSpacing/>
+        <w:rPr>
+          <w:rFonts w:ascii="Arial" w:eastAsia="Aptos" w:hAnsi="Arial" w:cs="Arial"/>
+        </w:rPr>
+      </w:pPr>
+      <w:r>
+        <w:rPr>
+          <w:rFonts w:ascii="Arial" w:eastAsia="Aptos" w:hAnsi="Arial" w:cs="Arial"/>
+        </w:rPr>
+        <w:t xml:space="preserve">void </w:t>
+      </w:r>
+      <w:proofErr w:type="spellStart"/>
+      <w:proofErr w:type="gramStart"/>
+      <w:r>
+        <w:rPr>
+          <w:rFonts w:ascii="Arial" w:eastAsia="Aptos" w:hAnsi="Arial" w:cs="Arial"/>
+        </w:rPr>
+        <w:t>acceptConnections</w:t>
+      </w:r>
+      <w:proofErr w:type="spellEnd"/>
+      <w:r>
+        <w:rPr>
+          <w:rFonts w:ascii="Arial" w:eastAsia="Aptos" w:hAnsi="Arial" w:cs="Arial"/>
+        </w:rPr>
+        <w:t>(</w:t>
+      </w:r>
+      <w:proofErr w:type="gramEnd"/>
+      <w:r>
+        <w:rPr>
+          <w:rFonts w:ascii="Arial" w:eastAsia="Aptos" w:hAnsi="Arial" w:cs="Arial"/>
+        </w:rPr>
+        <w:t>) // Handle incoming connections</w:t>
+      </w:r>
+    </w:p>
+    <w:p>
+      <w:pPr>
+        <w:numPr>
+          <w:ilvl w:val="0"/>
+          <w:numId w:val="2"/>
+        </w:numPr>
+        <w:spacing w:line="240" w:lineRule="auto"/>
+        <w:contextualSpacing/>
+        <w:rPr>
+          <w:rFonts w:ascii="Arial" w:eastAsia="Aptos" w:hAnsi="Arial" w:cs="Arial"/>
+        </w:rPr>
+      </w:pPr>
+      <w:r>
+        <w:rPr>
+          <w:rFonts w:ascii="Arial" w:eastAsia="Aptos" w:hAnsi="Arial" w:cs="Arial"/>
+        </w:rPr>
+        <w:t xml:space="preserve">void </w:t>
+      </w:r>
+      <w:proofErr w:type="spellStart"/>
+      <w:proofErr w:type="gramStart"/>
+      <w:r>
+        <w:rPr>
+          <w:rFonts w:ascii="Arial" w:eastAsia="Aptos" w:hAnsi="Arial" w:cs="Arial"/>
+        </w:rPr>
+        <w:t>broadcastMessage</w:t>
+      </w:r>
+      <w:proofErr w:type="spellEnd"/>
+      <w:r>
+        <w:rPr>
+          <w:rFonts w:ascii="Arial" w:eastAsia="Aptos" w:hAnsi="Arial" w:cs="Arial"/>
+        </w:rPr>
+        <w:t>(</w:t>
+      </w:r>
+      <w:proofErr w:type="gramEnd"/>
+      <w:r>
+        <w:rPr>
+          <w:rFonts w:ascii="Arial" w:eastAsia="Aptos" w:hAnsi="Arial" w:cs="Arial"/>
+        </w:rPr>
+        <w:t>)  // Send message to all clients</w:t>
+      </w:r>
+    </w:p>
+    <w:p>
+      <w:pPr>
+        <w:numPr>
+          <w:ilvl w:val="0"/>
+          <w:numId w:val="2"/>
+        </w:numPr>
+        <w:spacing w:line="240" w:lineRule="auto"/>
+        <w:contextualSpacing/>
+        <w:rPr>
+          <w:rFonts w:ascii="Arial" w:eastAsia="Aptos" w:hAnsi="Arial" w:cs="Arial"/>
+        </w:rPr>
+      </w:pPr>
+      <w:r>
+        <w:rPr>
+          <w:rFonts w:ascii="Arial" w:eastAsia="Aptos" w:hAnsi="Arial" w:cs="Arial"/>
+        </w:rPr>
+        <w:t xml:space="preserve">void </w:t>
+      </w:r>
+      <w:proofErr w:type="spellStart"/>
+      <w:proofErr w:type="gramStart"/>
+      <w:r>
+        <w:rPr>
+          <w:rFonts w:ascii="Arial" w:eastAsia="Aptos" w:hAnsi="Arial" w:cs="Arial"/>
+        </w:rPr>
+        <w:t>removeClient</w:t>
+      </w:r>
+      <w:proofErr w:type="spellEnd"/>
+      <w:r>
+        <w:rPr>
+          <w:rFonts w:ascii="Arial" w:eastAsia="Aptos" w:hAnsi="Arial" w:cs="Arial"/>
+        </w:rPr>
+        <w:t>(</w:t>
+      </w:r>
+      <w:proofErr w:type="gramEnd"/>
+      <w:r>
+        <w:rPr>
+          <w:rFonts w:ascii="Arial" w:eastAsia="Aptos" w:hAnsi="Arial" w:cs="Arial"/>
+        </w:rPr>
+        <w:t>)      // Handle client disconnection</w:t>
+      </w:r>
+    </w:p>
+    <w:p>
+      <w:pPr>
+        <w:numPr>
+          <w:ilvl w:val="0"/>
+          <w:numId w:val="2"/>
+        </w:numPr>
+        <w:spacing w:line="240" w:lineRule="auto"/>
+        <w:contextualSpacing/>
+        <w:rPr>
+          <w:rFonts w:ascii="Arial" w:eastAsia="Aptos" w:hAnsi="Arial" w:cs="Arial"/>
+        </w:rPr>
+      </w:pPr>
+      <w:r>
+        <w:rPr>
+          <w:rFonts w:ascii="Arial" w:eastAsia="Aptos" w:hAnsi="Arial" w:cs="Arial"/>
+        </w:rPr>
+        <w:t xml:space="preserve">void </w:t>
+      </w:r>
+      <w:proofErr w:type="gramStart"/>
+      <w:r>
+        <w:rPr>
+          <w:rFonts w:ascii="Arial" w:eastAsia="Aptos" w:hAnsi="Arial" w:cs="Arial"/>
+        </w:rPr>
+        <w:t>shutdown(</w:t>
+      </w:r>
+      <w:proofErr w:type="gramEnd"/>
+      <w:r>
+        <w:rPr>
+          <w:rFonts w:ascii="Arial" w:eastAsia="Aptos" w:hAnsi="Arial" w:cs="Arial"/>
+        </w:rPr>
+        <w:t>)         // Graceful server shutdown</w:t>
+      </w:r>
+    </w:p>
+    <w:p>
+      <w:pPr>
+        <w:spacing w:line="240" w:lineRule="auto"/>
+        <w:rPr>
+          <w:rFonts w:ascii="Arial" w:eastAsia="Aptos" w:hAnsi="Arial" w:cs="Arial"/>
+        </w:rPr>
+      </w:pPr>
+    </w:p>
+    <w:p>
+      <w:pPr>
+        <w:spacing w:line="240" w:lineRule="auto"/>
+        <w:rPr>
+          <w:rFonts w:ascii="Arial" w:eastAsia="Aptos" w:hAnsi="Arial" w:cs="Arial"/>
+          <w:b/>
+          <w:bCs/>
+        </w:rPr>
+      </w:pPr>
+      <w:proofErr w:type="spellStart"/>
+      <w:r>
+        <w:rPr>
+          <w:rFonts w:ascii="Arial" w:eastAsia="Aptos" w:hAnsi="Arial" w:cs="Arial"/>
+          <w:b/>
+          <w:bCs/>
+        </w:rPr>
+        <w:t>ClientHandler</w:t>
+      </w:r>
+      <w:proofErr w:type="spellEnd"/>
+      <w:r>
+        <w:rPr>
+          <w:rFonts w:ascii="Arial" w:eastAsia="Aptos" w:hAnsi="Arial" w:cs="Arial"/>
+          <w:b/>
+          <w:bCs/>
+        </w:rPr>
+        <w:t xml:space="preserve"> - Manages individual client connections and their communication with the server.</w:t>
+      </w:r>
+    </w:p>
+    <w:p>
+      <w:pPr>
+        <w:numPr>
+          <w:ilvl w:val="0"/>
+          <w:numId w:val="3"/>
+        </w:numPr>
+        <w:spacing w:line="240" w:lineRule="auto"/>
+        <w:rPr>
+          <w:rFonts w:ascii="Arial" w:eastAsia="Aptos" w:hAnsi="Arial" w:cs="Arial"/>
+        </w:rPr>
+      </w:pPr>
+      <w:r>
+        <w:rPr>
+          <w:rFonts w:ascii="Arial" w:eastAsia="Aptos" w:hAnsi="Arial" w:cs="Arial"/>
+        </w:rPr>
+        <w:t>Manages individual client connections</w:t>
+      </w:r>
+    </w:p>
+    <w:p>
+      <w:pPr>
+        <w:numPr>
+          <w:ilvl w:val="0"/>
+          <w:numId w:val="3"/>
+        </w:numPr>
+        <w:spacing w:line="240" w:lineRule="auto"/>
+        <w:rPr>
+          <w:rFonts w:ascii="Arial" w:eastAsia="Aptos" w:hAnsi="Arial" w:cs="Arial"/>
+        </w:rPr>
+      </w:pPr>
+      <w:r>
+        <w:rPr>
+          <w:rFonts w:ascii="Arial" w:eastAsia="Aptos" w:hAnsi="Arial" w:cs="Arial"/>
+        </w:rPr>
+        <w:t>Runs in its own thread to handle client communication</w:t>
+      </w:r>
+    </w:p>
+    <w:p>
+      <w:pPr>
+        <w:numPr>
+          <w:ilvl w:val="0"/>
+          <w:numId w:val="3"/>
+        </w:numPr>
+        <w:spacing w:line="240" w:lineRule="auto"/>
+        <w:rPr>
+          <w:rFonts w:ascii="Arial" w:eastAsia="Aptos" w:hAnsi="Arial" w:cs="Arial"/>
+        </w:rPr>
+      </w:pPr>
+      <w:r>
+        <w:rPr>
+          <w:rFonts w:ascii="Arial" w:eastAsia="Aptos" w:hAnsi="Arial" w:cs="Arial"/>
+        </w:rPr>
+        <w:t>Maintains client metadata (username, IP address, connection status)</w:t>
+      </w:r>
+    </w:p>
+    <w:p>
+      <w:pPr>
+        <w:numPr>
+          <w:ilvl w:val="0"/>
+          <w:numId w:val="3"/>
+        </w:numPr>
+        <w:spacing w:line="240" w:lineRule="auto"/>
+        <w:rPr>
+          <w:rFonts w:ascii="Arial" w:eastAsia="Aptos" w:hAnsi="Arial" w:cs="Arial"/>
+        </w:rPr>
+      </w:pPr>
+      <w:r>
+        <w:rPr>
+          <w:rFonts w:ascii="Arial" w:eastAsia="Aptos" w:hAnsi="Arial" w:cs="Arial"/>
+        </w:rPr>
+        <w:t>Responsible for message broadcasting and private messaging</w:t>
+      </w:r>
+    </w:p>
+    <w:p>
+      <w:pPr>
+        <w:spacing w:line="240" w:lineRule="auto"/>
+        <w:rPr>
+          <w:rFonts w:ascii="Arial" w:eastAsia="Aptos" w:hAnsi="Arial" w:cs="Arial"/>
+        </w:rPr>
+      </w:pPr>
+      <w:r>
+        <w:rPr>
+          <w:rFonts w:ascii="Arial" w:eastAsia="Aptos" w:hAnsi="Arial" w:cs="Arial"/>
+        </w:rPr>
+        <w:t>Key Methods for Implementation</w:t>
+      </w:r>
+    </w:p>
+    <w:p>
+      <w:pPr>
+        <w:numPr>
+          <w:ilvl w:val="0"/>
+          <w:numId w:val="4"/>
+        </w:numPr>
+        <w:spacing w:line="240" w:lineRule="auto"/>
+        <w:contextualSpacing/>
+        <w:rPr>
+          <w:rFonts w:ascii="Arial" w:eastAsia="Aptos" w:hAnsi="Arial" w:cs="Arial"/>
+        </w:rPr>
+      </w:pPr>
+      <w:r>
+        <w:rPr>
+          <w:rFonts w:ascii="Arial" w:eastAsia="Aptos" w:hAnsi="Arial" w:cs="Arial"/>
+        </w:rPr>
+        <w:t xml:space="preserve">void </w:t>
+      </w:r>
+      <w:proofErr w:type="spellStart"/>
+      <w:proofErr w:type="gramStart"/>
+      <w:r>
+        <w:rPr>
+          <w:rFonts w:ascii="Arial" w:eastAsia="Aptos" w:hAnsi="Arial" w:cs="Arial"/>
+        </w:rPr>
+        <w:t>processMessages</w:t>
+      </w:r>
+      <w:proofErr w:type="spellEnd"/>
+      <w:r>
+        <w:rPr>
+          <w:rFonts w:ascii="Arial" w:eastAsia="Aptos" w:hAnsi="Arial" w:cs="Arial"/>
+        </w:rPr>
+        <w:t>(</w:t>
+      </w:r>
+      <w:proofErr w:type="gramEnd"/>
+      <w:r>
+        <w:rPr>
+          <w:rFonts w:ascii="Arial" w:eastAsia="Aptos" w:hAnsi="Arial" w:cs="Arial"/>
+        </w:rPr>
+        <w:t>)    // Handle incoming messages</w:t>
+      </w:r>
+    </w:p>
+    <w:p>
+      <w:pPr>
+        <w:numPr>
+          <w:ilvl w:val="0"/>
+          <w:numId w:val="4"/>
+        </w:numPr>
+        <w:spacing w:line="240" w:lineRule="auto"/>
+        <w:contextualSpacing/>
+        <w:rPr>
+          <w:rFonts w:ascii="Arial" w:eastAsia="Aptos" w:hAnsi="Arial" w:cs="Arial"/>
+        </w:rPr>
+      </w:pPr>
+      <w:r>
+        <w:rPr>
+          <w:rFonts w:ascii="Arial" w:eastAsia="Aptos" w:hAnsi="Arial" w:cs="Arial"/>
+        </w:rPr>
+        <w:t xml:space="preserve">void </w:t>
+      </w:r>
+      <w:proofErr w:type="spellStart"/>
+      <w:proofErr w:type="gramStart"/>
+      <w:r>
+        <w:rPr>
+          <w:rFonts w:ascii="Arial" w:eastAsia="Aptos" w:hAnsi="Arial" w:cs="Arial"/>
+        </w:rPr>
+        <w:t>sendMessage</w:t>
+      </w:r>
+      <w:proofErr w:type="spellEnd"/>
+      <w:r>
+        <w:rPr>
+          <w:rFonts w:ascii="Arial" w:eastAsia="Aptos" w:hAnsi="Arial" w:cs="Arial"/>
+        </w:rPr>
+        <w:t>(</w:t>
+      </w:r>
+      <w:proofErr w:type="gramEnd"/>
+      <w:r>
+        <w:rPr>
+          <w:rFonts w:ascii="Arial" w:eastAsia="Aptos" w:hAnsi="Arial" w:cs="Arial"/>
+        </w:rPr>
+        <w:t>)       // Send message to client</w:t>
+      </w:r>
+    </w:p>
+    <w:p>
+      <w:pPr>
+        <w:numPr>
+          <w:ilvl w:val="0"/>
+          <w:numId w:val="4"/>
+        </w:numPr>
+        <w:spacing w:line="240" w:lineRule="auto"/>
+        <w:contextualSpacing/>
+        <w:rPr>
+          <w:rFonts w:ascii="Arial" w:eastAsia="Aptos" w:hAnsi="Arial" w:cs="Arial"/>
+        </w:rPr>
+      </w:pPr>
+      <w:r>
+        <w:rPr>
+          <w:rFonts w:ascii="Arial" w:eastAsia="Aptos" w:hAnsi="Arial" w:cs="Arial"/>
+        </w:rPr>
+        <w:t xml:space="preserve">void </w:t>
+      </w:r>
+      <w:proofErr w:type="spellStart"/>
+      <w:proofErr w:type="gramStart"/>
+      <w:r>
+        <w:rPr>
+          <w:rFonts w:ascii="Arial" w:eastAsia="Aptos" w:hAnsi="Arial" w:cs="Arial"/>
+        </w:rPr>
+        <w:t>handleDisconnect</w:t>
+      </w:r>
+      <w:proofErr w:type="spellEnd"/>
+      <w:r>
+        <w:rPr>
+          <w:rFonts w:ascii="Arial" w:eastAsia="Aptos" w:hAnsi="Arial" w:cs="Arial"/>
+        </w:rPr>
+        <w:t>(</w:t>
+      </w:r>
+      <w:proofErr w:type="gramEnd"/>
+      <w:r>
+        <w:rPr>
+          <w:rFonts w:ascii="Arial" w:eastAsia="Aptos" w:hAnsi="Arial" w:cs="Arial"/>
+        </w:rPr>
+        <w:t>)  // Manage client disconnection</w:t>
+      </w:r>
+    </w:p>
+    <w:p>
+      <w:pPr>
+        <w:numPr>
+          <w:ilvl w:val="0"/>
+          <w:numId w:val="4"/>
+        </w:numPr>
+        <w:spacing w:line="240" w:lineRule="auto"/>
+        <w:contextualSpacing/>
+        <w:rPr>
+          <w:rFonts w:ascii="Arial" w:eastAsia="Aptos" w:hAnsi="Arial" w:cs="Arial"/>
+        </w:rPr>
+      </w:pPr>
+      <w:proofErr w:type="gramStart"/>
+      <w:r>
+        <w:rPr>
+          <w:rFonts w:ascii="Arial" w:eastAsia="Aptos" w:hAnsi="Arial" w:cs="Arial"/>
+        </w:rPr>
+        <w:t>void</w:t>
+      </w:r>
+      <w:proofErr w:type="gramEnd"/>
+      <w:r>
+        <w:rPr>
+          <w:rFonts w:ascii="Arial" w:eastAsia="Aptos" w:hAnsi="Arial" w:cs="Arial"/>
+        </w:rPr>
+        <w:t xml:space="preserve"> </w:t>
+      </w:r>
+      <w:proofErr w:type="spellStart"/>
+      <w:proofErr w:type="gramStart"/>
+      <w:r>
+        <w:rPr>
+          <w:rFonts w:ascii="Arial" w:eastAsia="Aptos" w:hAnsi="Arial" w:cs="Arial"/>
+        </w:rPr>
+        <w:t>validateMessage</w:t>
+      </w:r>
+      <w:proofErr w:type="spellEnd"/>
+      <w:r>
+        <w:rPr>
+          <w:rFonts w:ascii="Arial" w:eastAsia="Aptos" w:hAnsi="Arial" w:cs="Arial"/>
+        </w:rPr>
+        <w:t>(</w:t>
+      </w:r>
+      <w:proofErr w:type="gramEnd"/>
+      <w:r>
+        <w:rPr>
+          <w:rFonts w:ascii="Arial" w:eastAsia="Aptos" w:hAnsi="Arial" w:cs="Arial"/>
+        </w:rPr>
+        <w:t>)   // Verify message integrity</w:t>
+      </w:r>
+    </w:p>
+    <w:p>
+      <w:pPr>
+        <w:spacing w:line="240" w:lineRule="auto"/>
+        <w:rPr>
+          <w:rFonts w:ascii="Arial" w:eastAsia="Aptos" w:hAnsi="Arial" w:cs="Arial"/>
+          <w:b/>
+          <w:bCs/>
+        </w:rPr>
+      </w:pPr>
+    </w:p>
+    <w:p>
+      <w:pPr>
+        <w:spacing w:line="240" w:lineRule="auto"/>
+        <w:rPr>
+          <w:rFonts w:ascii="Arial" w:eastAsia="Aptos" w:hAnsi="Arial" w:cs="Arial"/>
+          <w:b/>
+          <w:bCs/>
+        </w:rPr>
+      </w:pPr>
+      <w:proofErr w:type="spellStart"/>
+      <w:proofErr w:type="gramStart"/>
+      <w:r>
+        <w:rPr>
+          <w:rFonts w:ascii="Arial" w:eastAsia="Aptos" w:hAnsi="Arial" w:cs="Arial"/>
+          <w:b/>
+          <w:bCs/>
+        </w:rPr>
+        <w:t>MessageProcessor</w:t>
+      </w:r>
+      <w:proofErr w:type="spellEnd"/>
+      <w:proofErr w:type="gramEnd"/>
+      <w:r>
+        <w:rPr>
+          <w:rFonts w:ascii="Arial" w:eastAsia="Aptos" w:hAnsi="Arial" w:cs="Arial"/>
+          <w:b/>
+          <w:bCs/>
+        </w:rPr>
+        <w:t xml:space="preserve"> - Handles message formatting, validation, and routing between clients.</w:t>
+      </w:r>
+    </w:p>
+    <w:p>
+      <w:pPr>
+        <w:numPr>
+          <w:ilvl w:val="0"/>
+          <w:numId w:val="5"/>
+        </w:numPr>
+        <w:spacing w:line="240" w:lineRule="auto"/>
+        <w:rPr>
+          <w:rFonts w:ascii="Arial" w:eastAsia="Aptos" w:hAnsi="Arial" w:cs="Arial"/>
+        </w:rPr>
+      </w:pPr>
+      <w:r>
+        <w:rPr>
+          <w:rFonts w:ascii="Arial" w:eastAsia="Aptos" w:hAnsi="Arial" w:cs="Arial"/>
+        </w:rPr>
+        <w:t>Main Responsibilities</w:t>
+      </w:r>
+      <w:r>
+        <w:rPr>
+          <w:rFonts w:ascii="Arial" w:eastAsia="Aptos" w:hAnsi="Arial" w:cs="Arial"/>
+        </w:rPr>
+        <w:br/>
+      </w:r>
+    </w:p>
+    <w:p>
+      <w:pPr>
+        <w:numPr>
+          <w:ilvl w:val="1"/>
+          <w:numId w:val="5"/>
+        </w:numPr>
+        <w:spacing w:after="0" w:line="240" w:lineRule="auto"/>
+        <w:rPr>
+          <w:rFonts w:ascii="Arial" w:eastAsia="Aptos" w:hAnsi="Arial" w:cs="Arial"/>
+        </w:rPr>
+      </w:pPr>
+      <w:r>
+        <w:rPr>
+          <w:rFonts w:ascii="Arial" w:eastAsia="Aptos" w:hAnsi="Arial" w:cs="Arial"/>
+        </w:rPr>
+        <w:t>Message parsing and formatting</w:t>
+      </w:r>
+    </w:p>
+    <w:p>
+      <w:pPr>
+        <w:numPr>
+          <w:ilvl w:val="1"/>
+          <w:numId w:val="5"/>
+        </w:numPr>
+        <w:spacing w:after="0" w:line="240" w:lineRule="auto"/>
+        <w:rPr>
+          <w:rFonts w:ascii="Arial" w:eastAsia="Aptos" w:hAnsi="Arial" w:cs="Arial"/>
+        </w:rPr>
+      </w:pPr>
+      <w:r>
+        <w:rPr>
+          <w:rFonts w:ascii="Arial" w:eastAsia="Aptos" w:hAnsi="Arial" w:cs="Arial"/>
+        </w:rPr>
+        <w:t>Message validation</w:t>
+      </w:r>
+    </w:p>
+    <w:p>
+      <w:pPr>
+        <w:numPr>
+          <w:ilvl w:val="1"/>
+          <w:numId w:val="5"/>
+        </w:numPr>
+        <w:spacing w:after="0" w:line="240" w:lineRule="auto"/>
+        <w:rPr>
+          <w:rFonts w:ascii="Arial" w:eastAsia="Aptos" w:hAnsi="Arial" w:cs="Arial"/>
+        </w:rPr>
+      </w:pPr>
+      <w:r>
+        <w:rPr>
+          <w:rFonts w:ascii="Arial" w:eastAsia="Aptos" w:hAnsi="Arial" w:cs="Arial"/>
+        </w:rPr>
+        <w:t>Message routing</w:t>
+      </w:r>
+    </w:p>
+    <w:p>
+      <w:pPr>
+        <w:numPr>
+          <w:ilvl w:val="1"/>
+          <w:numId w:val="5"/>
+        </w:numPr>
+        <w:spacing w:after="0" w:line="240" w:lineRule="auto"/>
+        <w:rPr>
+          <w:rFonts w:ascii="Arial" w:eastAsia="Aptos" w:hAnsi="Arial" w:cs="Arial"/>
+        </w:rPr>
+      </w:pPr>
+      <w:r>
+        <w:rPr>
+          <w:rFonts w:ascii="Arial" w:eastAsia="Aptos" w:hAnsi="Arial" w:cs="Arial"/>
+        </w:rPr>
+        <w:t>Error handling</w:t>
+      </w:r>
+    </w:p>
+    <w:p>
+      <w:pPr>
+        <w:numPr>
+          <w:ilvl w:val="1"/>
+          <w:numId w:val="5"/>
+        </w:numPr>
+        <w:spacing w:after="0" w:line="240" w:lineRule="auto"/>
+        <w:rPr>
+          <w:rFonts w:ascii="Arial" w:eastAsia="Aptos" w:hAnsi="Arial" w:cs="Arial"/>
+        </w:rPr>
+      </w:pPr>
+      <w:r>
+        <w:rPr>
+          <w:rFonts w:ascii="Arial" w:eastAsia="Aptos" w:hAnsi="Arial" w:cs="Arial"/>
+        </w:rPr>
+        <w:t>Message queuing</w:t>
+      </w:r>
+    </w:p>
+    <w:p>
+      <w:pPr>
+        <w:numPr>
+          <w:ilvl w:val="0"/>
+          <w:numId w:val="5"/>
+        </w:numPr>
+        <w:spacing w:line="240" w:lineRule="auto"/>
+        <w:rPr>
+          <w:rFonts w:ascii="Arial" w:eastAsia="Aptos" w:hAnsi="Arial" w:cs="Arial"/>
+        </w:rPr>
+      </w:pPr>
+      <w:r>
+        <w:rPr>
+          <w:rFonts w:ascii="Arial" w:eastAsia="Aptos" w:hAnsi="Arial" w:cs="Arial"/>
+        </w:rPr>
+        <w:t>Handles message formatting and processing</w:t>
+      </w:r>
+    </w:p>
+    <w:p>
+      <w:pPr>
+        <w:numPr>
+          <w:ilvl w:val="0"/>
+          <w:numId w:val="5"/>
+        </w:numPr>
+        <w:spacing w:line="240" w:lineRule="auto"/>
+        <w:rPr>
+          <w:rFonts w:ascii="Arial" w:eastAsia="Aptos" w:hAnsi="Arial" w:cs="Arial"/>
+        </w:rPr>
+      </w:pPr>
+      <w:r>
+        <w:rPr>
+          <w:rFonts w:ascii="Arial" w:eastAsia="Aptos" w:hAnsi="Arial" w:cs="Arial"/>
+        </w:rPr>
+        <w:t>Implements message types (broadcast, private, system notifications)</w:t>
+      </w:r>
+    </w:p>
+    <w:p>
+      <w:pPr>
+        <w:numPr>
+          <w:ilvl w:val="0"/>
+          <w:numId w:val="5"/>
+        </w:numPr>
+        <w:spacing w:line="240" w:lineRule="auto"/>
+        <w:rPr>
+          <w:rFonts w:ascii="Arial" w:eastAsia="Aptos" w:hAnsi="Arial" w:cs="Arial"/>
+        </w:rPr>
+      </w:pPr>
+      <w:r>
+        <w:rPr>
+          <w:rFonts w:ascii="Arial" w:eastAsia="Aptos" w:hAnsi="Arial" w:cs="Arial"/>
+        </w:rPr>
+        <w:t>Manages message queuing and delivery confirmation</w:t>
+      </w:r>
+    </w:p>
+    <w:p>
+      <w:pPr>
+        <w:spacing w:line="240" w:lineRule="auto"/>
+        <w:rPr>
+          <w:rFonts w:ascii="Arial" w:eastAsia="Aptos" w:hAnsi="Arial" w:cs="Arial"/>
+          <w:b/>
+          <w:bCs/>
+        </w:rPr>
+      </w:pPr>
+    </w:p>
+    <w:p>
+      <w:pPr>
+        <w:keepNext/>
+        <w:keepLines/>
+        <w:spacing w:before="160" w:after="80" w:line="240" w:lineRule="auto"/>
+        <w:outlineLvl w:val="1"/>
+        <w:rPr>
+          <w:rFonts w:ascii="Arial" w:eastAsia="Times New Roman" w:hAnsi="Arial" w:cs="Arial"/>
+          <w:b/>
+          <w:color w:val="215E99" w:themeColor="text2" w:themeTint="BF"/>
+          <w:sz w:val="24"/>
+          <w:szCs w:val="24"/>
+        </w:rPr>
+      </w:pPr>
+      <w:r>
+        <w:rPr>
+          <w:rFonts w:ascii="Arial" w:eastAsia="Times New Roman" w:hAnsi="Arial" w:cs="Arial"/>
+          <w:b/>
           <w:color w:val="215E99" w:themeColor="text2" w:themeTint="BF"/>
           <w:sz w:val="24"/>
           <w:szCs w:val="24"/>
@@ -1574,7 +1646,6 @@
         <w:rPr>
           <w:rFonts w:ascii="Arial" w:eastAsia="Aptos" w:hAnsi="Arial" w:cs="Arial"/>
         </w:rPr>
-        <w:lastRenderedPageBreak/>
         <w:t>Updates GUI with received messages</w:t>
       </w:r>
     </w:p>
@@ -1612,7 +1683,6 @@
         <w:rPr>
           <w:rFonts w:ascii="Arial" w:eastAsia="Aptos" w:hAnsi="Arial" w:cs="Arial"/>
           <w:b/>
-          <w:bCs/>
           <w:color w:val="215E99" w:themeColor="text2" w:themeTint="BF"/>
           <w:sz w:val="24"/>
           <w:szCs w:val="24"/>
@@ -1622,7 +1692,6 @@
         <w:rPr>
           <w:rFonts w:ascii="Arial" w:eastAsia="Aptos" w:hAnsi="Arial" w:cs="Arial"/>
           <w:b/>
-          <w:bCs/>
           <w:color w:val="215E99" w:themeColor="text2" w:themeTint="BF"/>
           <w:sz w:val="24"/>
           <w:szCs w:val="24"/>
@@ -1657,6 +1726,1473 @@
         <w:t>Zipfile</w:t>
       </w:r>
       <w:proofErr w:type="spellEnd"/>
+    </w:p>
+    <w:p>
+      <w:pPr>
+        <w:spacing w:line="240" w:lineRule="auto"/>
+        <w:rPr>
+          <w:rFonts w:ascii="Arial" w:eastAsia="Aptos" w:hAnsi="Arial" w:cs="Arial"/>
+          <w:b/>
+          <w:bCs/>
+        </w:rPr>
+      </w:pPr>
+      <w:proofErr w:type="spellStart"/>
+      <w:r>
+        <w:rPr>
+          <w:rFonts w:ascii="Arial" w:eastAsia="Aptos" w:hAnsi="Arial" w:cs="Arial"/>
+          <w:b/>
+          <w:bCs/>
+        </w:rPr>
+        <w:t>S</w:t>
+      </w:r>
+      <w:r>
+        <w:rPr>
+          <w:rFonts w:ascii="Arial" w:eastAsia="Aptos" w:hAnsi="Arial" w:cs="Arial"/>
+          <w:b/>
+          <w:bCs/>
+        </w:rPr>
+        <w:t>erverGUI</w:t>
+      </w:r>
+      <w:proofErr w:type="spellEnd"/>
+      <w:r>
+        <w:rPr>
+          <w:rFonts w:ascii="Arial" w:eastAsia="Aptos" w:hAnsi="Arial" w:cs="Arial"/>
+          <w:b/>
+          <w:bCs/>
+        </w:rPr>
+        <w:t xml:space="preserve"> - Femi</w:t>
+      </w:r>
+    </w:p>
+    <w:p>
+      <w:pPr>
+        <w:spacing w:line="240" w:lineRule="auto"/>
+        <w:rPr>
+          <w:rFonts w:ascii="Arial" w:eastAsia="Aptos" w:hAnsi="Arial" w:cs="Arial"/>
+          <w:b/>
+          <w:bCs/>
+        </w:rPr>
+      </w:pPr>
+      <w:r>
+        <w:rPr>
+          <w:rFonts w:ascii="Arial" w:eastAsia="Aptos" w:hAnsi="Arial" w:cs="Arial"/>
+          <w:b/>
+          <w:bCs/>
+        </w:rPr>
+        <w:drawing>
+          <wp:inline distT="0" distB="0" distL="0" distR="0" wp14:anchorId="4BA59F52" wp14:editId="1C3F7FE6">
+            <wp:extent cx="5943600" cy="4505325"/>
+            <wp:effectExtent l="0" t="0" r="0" b="9525"/>
+            <wp:docPr id="1846753307" name="Picture 1" descr="A screenshot of a computer&#10;&#10;Description automatically generated"/>
+            <wp:cNvGraphicFramePr>
+              <a:graphicFrameLocks xmlns:a="http://schemas.openxmlformats.org/drawingml/2006/main" noChangeAspect="1"/>
+            </wp:cNvGraphicFramePr>
+            <a:graphic xmlns:a="http://schemas.openxmlformats.org/drawingml/2006/main">
+              <a:graphicData uri="http://schemas.openxmlformats.org/drawingml/2006/picture">
+                <pic:pic xmlns:pic="http://schemas.openxmlformats.org/drawingml/2006/picture">
+                  <pic:nvPicPr>
+                    <pic:cNvPr id="1846753307" name="Picture 1" descr="A screenshot of a computer&#10;&#10;Description automatically generated"/>
+                    <pic:cNvPicPr/>
+                  </pic:nvPicPr>
+                  <pic:blipFill>
+                    <a:blip r:embed="rId7"/>
+                    <a:stretch>
+                      <a:fillRect/>
+                    </a:stretch>
+                  </pic:blipFill>
+                  <pic:spPr>
+                    <a:xfrm>
+                      <a:off x="0" y="0"/>
+                      <a:ext cx="5943600" cy="4505325"/>
+                    </a:xfrm>
+                    <a:prstGeom prst="rect">
+                      <a:avLst/>
+                    </a:prstGeom>
+                  </pic:spPr>
+                </pic:pic>
+              </a:graphicData>
+            </a:graphic>
+          </wp:inline>
+        </w:drawing>
+      </w:r>
+    </w:p>
+    <w:p>
+      <w:pPr>
+        <w:spacing w:line="240" w:lineRule="auto"/>
+        <w:rPr>
+          <w:rFonts w:ascii="Arial" w:eastAsia="Aptos" w:hAnsi="Arial" w:cs="Arial"/>
+          <w:b/>
+          <w:bCs/>
+        </w:rPr>
+      </w:pPr>
+      <w:r>
+        <w:rPr>
+          <w:noProof/>
+        </w:rPr>
+        <w:drawing>
+          <wp:anchor distT="0" distB="0" distL="114300" distR="114300" simplePos="0" relativeHeight="251658240" behindDoc="0" locked="0" layoutInCell="1" allowOverlap="1" wp14:anchorId="23BF06D7" wp14:editId="28F863D0">
+            <wp:simplePos x="0" y="0"/>
+            <wp:positionH relativeFrom="column">
+              <wp:posOffset>-147320</wp:posOffset>
+            </wp:positionH>
+            <wp:positionV relativeFrom="paragraph">
+              <wp:posOffset>233680</wp:posOffset>
+            </wp:positionV>
+            <wp:extent cx="4330700" cy="4330700"/>
+            <wp:effectExtent l="0" t="0" r="0" b="0"/>
+            <wp:wrapTopAndBottom/>
+            <wp:docPr id="1141126649" name="Picture 1"/>
+            <wp:cNvGraphicFramePr>
+              <a:graphicFrameLocks xmlns:a="http://schemas.openxmlformats.org/drawingml/2006/main" noChangeAspect="1"/>
+            </wp:cNvGraphicFramePr>
+            <a:graphic xmlns:a="http://schemas.openxmlformats.org/drawingml/2006/main">
+              <a:graphicData uri="http://schemas.openxmlformats.org/drawingml/2006/picture">
+                <pic:pic xmlns:pic="http://schemas.openxmlformats.org/drawingml/2006/picture">
+                  <pic:nvPicPr>
+                    <pic:cNvPr id="1141126649" name=""/>
+                    <pic:cNvPicPr/>
+                  </pic:nvPicPr>
+                  <pic:blipFill>
+                    <a:blip r:embed="rId8"/>
+                    <a:stretch>
+                      <a:fillRect/>
+                    </a:stretch>
+                  </pic:blipFill>
+                  <pic:spPr>
+                    <a:xfrm>
+                      <a:off x="0" y="0"/>
+                      <a:ext cx="4330700" cy="4330700"/>
+                    </a:xfrm>
+                    <a:prstGeom prst="rect">
+                      <a:avLst/>
+                    </a:prstGeom>
+                  </pic:spPr>
+                </pic:pic>
+              </a:graphicData>
+            </a:graphic>
+          </wp:anchor>
+        </w:drawing>
+      </w:r>
+      <w:r>
+        <w:rPr>
+          <w:rFonts w:ascii="Arial" w:eastAsia="Aptos" w:hAnsi="Arial" w:cs="Arial"/>
+          <w:b/>
+          <w:bCs/>
+        </w:rPr>
+        <w:t xml:space="preserve">Client GUI Development – Javon </w:t>
+      </w:r>
+    </w:p>
+    <w:p>
+      <w:pPr>
+        <w:spacing w:line="240" w:lineRule="auto"/>
+        <w:rPr>
+          <w:rFonts w:ascii="Arial" w:eastAsia="Aptos" w:hAnsi="Arial" w:cs="Arial"/>
+          <w:b/>
+          <w:bCs/>
+        </w:rPr>
+      </w:pPr>
+    </w:p>
+    <w:p>
+      <w:pPr>
+        <w:keepNext/>
+        <w:keepLines/>
+        <w:spacing w:before="160" w:after="80" w:line="240" w:lineRule="auto"/>
+        <w:outlineLvl w:val="1"/>
+        <w:rPr>
+          <w:rFonts w:ascii="Arial" w:eastAsia="Times New Roman" w:hAnsi="Arial" w:cs="Arial"/>
+          <w:b/>
+          <w:bCs/>
+          <w:color w:val="215E99" w:themeColor="text2" w:themeTint="BF"/>
+          <w:sz w:val="24"/>
+          <w:szCs w:val="24"/>
+        </w:rPr>
+      </w:pPr>
+      <w:r>
+        <w:rPr>
+          <w:rFonts w:ascii="Arial" w:eastAsia="Times New Roman" w:hAnsi="Arial" w:cs="Arial"/>
+          <w:b/>
+          <w:bCs/>
+          <w:color w:val="215E99" w:themeColor="text2" w:themeTint="BF"/>
+          <w:sz w:val="24"/>
+          <w:szCs w:val="24"/>
+        </w:rPr>
+        <w:t>Testing</w:t>
+      </w:r>
+      <w:r>
+        <w:rPr>
+          <w:rFonts w:ascii="Arial" w:eastAsia="Times New Roman" w:hAnsi="Arial" w:cs="Arial"/>
+          <w:b/>
+          <w:bCs/>
+          <w:color w:val="215E99" w:themeColor="text2" w:themeTint="BF"/>
+          <w:sz w:val="24"/>
+          <w:szCs w:val="24"/>
+        </w:rPr>
+        <w:t xml:space="preserve"> </w:t>
+      </w:r>
+      <w:r>
+        <w:rPr>
+          <w:rFonts w:ascii="Arial" w:eastAsia="Times New Roman" w:hAnsi="Arial" w:cs="Arial"/>
+          <w:b/>
+          <w:bCs/>
+          <w:color w:val="215E99" w:themeColor="text2" w:themeTint="BF"/>
+          <w:sz w:val="24"/>
+          <w:szCs w:val="24"/>
+        </w:rPr>
+        <w:t>and</w:t>
+      </w:r>
+      <w:r>
+        <w:rPr>
+          <w:rFonts w:ascii="Arial" w:eastAsia="Times New Roman" w:hAnsi="Arial" w:cs="Arial"/>
+          <w:b/>
+          <w:bCs/>
+          <w:color w:val="215E99" w:themeColor="text2" w:themeTint="BF"/>
+          <w:sz w:val="24"/>
+          <w:szCs w:val="24"/>
+        </w:rPr>
+        <w:t xml:space="preserve"> Analysis</w:t>
+      </w:r>
+    </w:p>
+    <w:p>
+      <w:pPr>
+        <w:keepNext/>
+        <w:keepLines/>
+        <w:rPr>
+          <w:b/>
+        </w:rPr>
+      </w:pPr>
+      <w:r>
+        <w:rPr>
+          <w:b/>
+        </w:rPr>
+        <w:t>Tools:</w:t>
+      </w:r>
+    </w:p>
+    <w:p>
+      <w:pPr>
+        <w:pStyle w:val="ListParagraph"/>
+        <w:numPr>
+          <w:ilvl w:val="0"/>
+          <w:numId w:val="16"/>
+        </w:numPr>
+        <w:spacing w:after="0"/>
+        <w:rPr>
+          <w:rFonts w:ascii="Aptos" w:eastAsia="Aptos" w:hAnsi="Aptos" w:cs="Aptos"/>
+          <w:color w:val="000000" w:themeColor="text1"/>
+          <w:sz w:val="24"/>
+          <w:szCs w:val="24"/>
+        </w:rPr>
+      </w:pPr>
+      <w:r>
+        <w:rPr>
+          <w:rFonts w:ascii="Aptos" w:eastAsia="Aptos" w:hAnsi="Aptos" w:cs="Aptos"/>
+          <w:color w:val="000000" w:themeColor="text1"/>
+          <w:sz w:val="24"/>
+          <w:szCs w:val="24"/>
+        </w:rPr>
+        <w:t>Wireshark</w:t>
+      </w:r>
+    </w:p>
+    <w:p>
+      <w:pPr>
+        <w:pStyle w:val="ListParagraph"/>
+        <w:numPr>
+          <w:ilvl w:val="0"/>
+          <w:numId w:val="16"/>
+        </w:numPr>
+        <w:spacing w:after="0"/>
+        <w:rPr>
+          <w:rFonts w:ascii="Aptos" w:eastAsia="Aptos" w:hAnsi="Aptos" w:cs="Aptos"/>
+          <w:color w:val="000000" w:themeColor="text1"/>
+          <w:sz w:val="24"/>
+          <w:szCs w:val="24"/>
+        </w:rPr>
+      </w:pPr>
+      <w:r>
+        <w:rPr>
+          <w:rFonts w:ascii="Aptos" w:eastAsia="Aptos" w:hAnsi="Aptos" w:cs="Aptos"/>
+          <w:color w:val="000000" w:themeColor="text1"/>
+          <w:sz w:val="24"/>
+          <w:szCs w:val="24"/>
+        </w:rPr>
+        <w:t>Filter Expressions</w:t>
+      </w:r>
+    </w:p>
+    <w:p>
+      <w:pPr>
+        <w:pStyle w:val="ListParagraph"/>
+        <w:numPr>
+          <w:ilvl w:val="0"/>
+          <w:numId w:val="16"/>
+        </w:numPr>
+        <w:spacing w:after="0"/>
+        <w:rPr>
+          <w:rFonts w:ascii="Aptos" w:eastAsia="Aptos" w:hAnsi="Aptos" w:cs="Aptos"/>
+          <w:color w:val="000000" w:themeColor="text1"/>
+          <w:sz w:val="24"/>
+          <w:szCs w:val="24"/>
+        </w:rPr>
+      </w:pPr>
+      <w:r>
+        <w:rPr>
+          <w:rFonts w:ascii="Aptos" w:eastAsia="Aptos" w:hAnsi="Aptos" w:cs="Aptos"/>
+          <w:color w:val="000000" w:themeColor="text1"/>
+          <w:sz w:val="24"/>
+          <w:szCs w:val="24"/>
+        </w:rPr>
+        <w:t>Screenshots</w:t>
+      </w:r>
+    </w:p>
+    <w:p>
+      <w:pPr>
+        <w:spacing w:line="240" w:lineRule="auto"/>
+        <w:rPr>
+          <w:rFonts w:ascii="Arial" w:eastAsia="Aptos" w:hAnsi="Arial" w:cs="Arial"/>
+          <w:b/>
+          <w:bCs/>
+        </w:rPr>
+      </w:pPr>
+    </w:p>
+    <w:p>
+      <w:pPr>
+        <w:spacing w:line="240" w:lineRule="auto"/>
+        <w:rPr>
+          <w:rFonts w:ascii="Arial" w:eastAsia="Aptos" w:hAnsi="Arial" w:cs="Arial"/>
+          <w:b/>
+          <w:bCs/>
+        </w:rPr>
+      </w:pPr>
+      <w:r>
+        <w:rPr>
+          <w:rFonts w:ascii="Arial" w:eastAsia="Aptos" w:hAnsi="Arial" w:cs="Arial"/>
+          <w:b/>
+          <w:bCs/>
+        </w:rPr>
+        <w:t>Analysis Steps:</w:t>
+      </w:r>
+    </w:p>
+    <w:p>
+      <w:pPr>
+        <w:pStyle w:val="ListParagraph"/>
+        <w:numPr>
+          <w:ilvl w:val="1"/>
+          <w:numId w:val="17"/>
+        </w:numPr>
+        <w:spacing w:after="0"/>
+        <w:rPr>
+          <w:rFonts w:ascii="Aptos" w:eastAsia="Aptos" w:hAnsi="Aptos" w:cs="Aptos"/>
+          <w:color w:val="000000" w:themeColor="text1"/>
+          <w:sz w:val="24"/>
+          <w:szCs w:val="24"/>
+        </w:rPr>
+      </w:pPr>
+      <w:r>
+        <w:rPr>
+          <w:rFonts w:ascii="Aptos" w:eastAsia="Aptos" w:hAnsi="Aptos" w:cs="Aptos"/>
+          <w:b/>
+          <w:bCs/>
+          <w:color w:val="000000" w:themeColor="text1"/>
+          <w:sz w:val="24"/>
+          <w:szCs w:val="24"/>
+        </w:rPr>
+        <w:t>Develop communication scenarios for testing</w:t>
+      </w:r>
+      <w:r>
+        <w:rPr>
+          <w:rFonts w:ascii="Aptos" w:eastAsia="Aptos" w:hAnsi="Aptos" w:cs="Aptos"/>
+          <w:color w:val="000000" w:themeColor="text1"/>
+          <w:sz w:val="24"/>
+          <w:szCs w:val="24"/>
+        </w:rPr>
+        <w:t>:</w:t>
+      </w:r>
+    </w:p>
+    <w:p>
+      <w:pPr>
+        <w:pStyle w:val="ListParagraph"/>
+        <w:numPr>
+          <w:ilvl w:val="2"/>
+          <w:numId w:val="17"/>
+        </w:numPr>
+        <w:spacing w:after="0"/>
+        <w:rPr>
+          <w:rFonts w:ascii="Aptos" w:eastAsia="Aptos" w:hAnsi="Aptos" w:cs="Aptos"/>
+          <w:color w:val="000000" w:themeColor="text1"/>
+          <w:sz w:val="24"/>
+          <w:szCs w:val="24"/>
+        </w:rPr>
+      </w:pPr>
+      <w:r>
+        <w:rPr>
+          <w:rFonts w:ascii="Aptos" w:eastAsia="Aptos" w:hAnsi="Aptos" w:cs="Aptos"/>
+          <w:color w:val="000000" w:themeColor="text1"/>
+          <w:sz w:val="24"/>
+          <w:szCs w:val="24"/>
+        </w:rPr>
+        <w:t>Create test cases where multiple clients connect to the server, exchange messages, and the server relays messages. Include private messaging and broadcasting to all clients except the sender.</w:t>
+      </w:r>
+    </w:p>
+    <w:p>
+      <w:pPr>
+        <w:pStyle w:val="ListParagraph"/>
+        <w:numPr>
+          <w:ilvl w:val="1"/>
+          <w:numId w:val="17"/>
+        </w:numPr>
+        <w:spacing w:after="0"/>
+        <w:rPr>
+          <w:rFonts w:ascii="Aptos" w:eastAsia="Aptos" w:hAnsi="Aptos" w:cs="Aptos"/>
+          <w:color w:val="000000" w:themeColor="text1"/>
+          <w:sz w:val="24"/>
+          <w:szCs w:val="24"/>
+        </w:rPr>
+      </w:pPr>
+      <w:r>
+        <w:rPr>
+          <w:rFonts w:ascii="Aptos" w:eastAsia="Aptos" w:hAnsi="Aptos" w:cs="Aptos"/>
+          <w:b/>
+          <w:bCs/>
+          <w:color w:val="000000" w:themeColor="text1"/>
+          <w:sz w:val="24"/>
+          <w:szCs w:val="24"/>
+        </w:rPr>
+        <w:t>Capture packets from both client and server machines</w:t>
+      </w:r>
+      <w:r>
+        <w:rPr>
+          <w:rFonts w:ascii="Aptos" w:eastAsia="Aptos" w:hAnsi="Aptos" w:cs="Aptos"/>
+          <w:color w:val="000000" w:themeColor="text1"/>
+          <w:sz w:val="24"/>
+          <w:szCs w:val="24"/>
+        </w:rPr>
+        <w:t>:</w:t>
+      </w:r>
+    </w:p>
+    <w:p>
+      <w:pPr>
+        <w:pStyle w:val="ListParagraph"/>
+        <w:numPr>
+          <w:ilvl w:val="2"/>
+          <w:numId w:val="17"/>
+        </w:numPr>
+        <w:spacing w:after="0"/>
+        <w:rPr>
+          <w:rFonts w:ascii="Aptos" w:eastAsia="Aptos" w:hAnsi="Aptos" w:cs="Aptos"/>
+          <w:color w:val="000000" w:themeColor="text1"/>
+          <w:sz w:val="24"/>
+          <w:szCs w:val="24"/>
+        </w:rPr>
+      </w:pPr>
+      <w:r>
+        <w:rPr>
+          <w:rFonts w:ascii="Aptos" w:eastAsia="Aptos" w:hAnsi="Aptos" w:cs="Aptos"/>
+          <w:color w:val="000000" w:themeColor="text1"/>
+          <w:sz w:val="24"/>
+          <w:szCs w:val="24"/>
+        </w:rPr>
+        <w:t>Run Wireshark on both the server and client machines to monitor the packet flow.</w:t>
+      </w:r>
+    </w:p>
+    <w:p>
+      <w:pPr>
+        <w:pStyle w:val="ListParagraph"/>
+        <w:numPr>
+          <w:ilvl w:val="2"/>
+          <w:numId w:val="17"/>
+        </w:numPr>
+        <w:spacing w:after="0"/>
+        <w:rPr>
+          <w:rFonts w:ascii="Aptos" w:eastAsia="Aptos" w:hAnsi="Aptos" w:cs="Aptos"/>
+          <w:color w:val="000000" w:themeColor="text1"/>
+          <w:sz w:val="24"/>
+          <w:szCs w:val="24"/>
+        </w:rPr>
+      </w:pPr>
+      <w:r>
+        <w:rPr>
+          <w:rFonts w:ascii="Aptos" w:eastAsia="Aptos" w:hAnsi="Aptos" w:cs="Aptos"/>
+          <w:color w:val="000000" w:themeColor="text1"/>
+          <w:sz w:val="24"/>
+          <w:szCs w:val="24"/>
+        </w:rPr>
+        <w:t xml:space="preserve">Capture all traffic related to the chat, including </w:t>
+      </w:r>
+      <w:r>
+        <w:rPr>
+          <w:rFonts w:ascii="Aptos" w:eastAsia="Aptos" w:hAnsi="Aptos" w:cs="Aptos"/>
+          <w:b/>
+          <w:bCs/>
+          <w:color w:val="000000" w:themeColor="text1"/>
+          <w:sz w:val="24"/>
+          <w:szCs w:val="24"/>
+        </w:rPr>
+        <w:t>TCP</w:t>
+      </w:r>
+      <w:r>
+        <w:rPr>
+          <w:rFonts w:ascii="Aptos" w:eastAsia="Aptos" w:hAnsi="Aptos" w:cs="Aptos"/>
+          <w:color w:val="000000" w:themeColor="text1"/>
+          <w:sz w:val="24"/>
+          <w:szCs w:val="24"/>
+        </w:rPr>
+        <w:t xml:space="preserve"> packets as this protocol ensures reliable message delivery.</w:t>
+      </w:r>
+    </w:p>
+    <w:p>
+      <w:pPr>
+        <w:pStyle w:val="ListParagraph"/>
+        <w:numPr>
+          <w:ilvl w:val="1"/>
+          <w:numId w:val="17"/>
+        </w:numPr>
+        <w:spacing w:after="0"/>
+        <w:rPr>
+          <w:rFonts w:ascii="Aptos" w:eastAsia="Aptos" w:hAnsi="Aptos" w:cs="Aptos"/>
+          <w:color w:val="000000" w:themeColor="text1"/>
+          <w:sz w:val="24"/>
+          <w:szCs w:val="24"/>
+        </w:rPr>
+      </w:pPr>
+      <w:r>
+        <w:rPr>
+          <w:rFonts w:ascii="Aptos" w:eastAsia="Aptos" w:hAnsi="Aptos" w:cs="Aptos"/>
+          <w:b/>
+          <w:bCs/>
+          <w:color w:val="000000" w:themeColor="text1"/>
+          <w:sz w:val="24"/>
+          <w:szCs w:val="24"/>
+        </w:rPr>
+        <w:t>Filter packets by IP address</w:t>
+      </w:r>
+      <w:r>
+        <w:rPr>
+          <w:rFonts w:ascii="Aptos" w:eastAsia="Aptos" w:hAnsi="Aptos" w:cs="Aptos"/>
+          <w:color w:val="000000" w:themeColor="text1"/>
+          <w:sz w:val="24"/>
+          <w:szCs w:val="24"/>
+        </w:rPr>
+        <w:t>:</w:t>
+      </w:r>
+    </w:p>
+    <w:p>
+      <w:pPr>
+        <w:pStyle w:val="ListParagraph"/>
+        <w:numPr>
+          <w:ilvl w:val="2"/>
+          <w:numId w:val="17"/>
+        </w:numPr>
+        <w:spacing w:after="0"/>
+        <w:rPr>
+          <w:rFonts w:ascii="Aptos" w:eastAsia="Aptos" w:hAnsi="Aptos" w:cs="Aptos"/>
+          <w:color w:val="000000" w:themeColor="text1"/>
+          <w:sz w:val="24"/>
+          <w:szCs w:val="24"/>
+        </w:rPr>
+      </w:pPr>
+      <w:r>
+        <w:rPr>
+          <w:rFonts w:ascii="Aptos" w:eastAsia="Aptos" w:hAnsi="Aptos" w:cs="Aptos"/>
+          <w:color w:val="000000" w:themeColor="text1"/>
+          <w:sz w:val="24"/>
+          <w:szCs w:val="24"/>
+        </w:rPr>
+        <w:t xml:space="preserve">Use </w:t>
+      </w:r>
+      <w:r>
+        <w:rPr>
+          <w:rFonts w:ascii="Aptos" w:eastAsia="Aptos" w:hAnsi="Aptos" w:cs="Aptos"/>
+          <w:b/>
+          <w:bCs/>
+          <w:color w:val="000000" w:themeColor="text1"/>
+          <w:sz w:val="24"/>
+          <w:szCs w:val="24"/>
+        </w:rPr>
+        <w:t>Wireshark filters</w:t>
+      </w:r>
+      <w:r>
+        <w:rPr>
+          <w:rFonts w:ascii="Aptos" w:eastAsia="Aptos" w:hAnsi="Aptos" w:cs="Aptos"/>
+          <w:color w:val="000000" w:themeColor="text1"/>
+          <w:sz w:val="24"/>
+          <w:szCs w:val="24"/>
+        </w:rPr>
+        <w:t xml:space="preserve"> to isolate the traffic between the clients and server by filtering IP addresses of each client and server machine.</w:t>
+      </w:r>
+    </w:p>
+    <w:p>
+      <w:pPr>
+        <w:pStyle w:val="ListParagraph"/>
+        <w:numPr>
+          <w:ilvl w:val="2"/>
+          <w:numId w:val="17"/>
+        </w:numPr>
+        <w:spacing w:after="0"/>
+        <w:rPr>
+          <w:rFonts w:ascii="Aptos" w:eastAsia="Aptos" w:hAnsi="Aptos" w:cs="Aptos"/>
+          <w:color w:val="000000" w:themeColor="text1"/>
+          <w:sz w:val="24"/>
+          <w:szCs w:val="24"/>
+        </w:rPr>
+      </w:pPr>
+      <w:r>
+        <w:rPr>
+          <w:rFonts w:ascii="Aptos" w:eastAsia="Aptos" w:hAnsi="Aptos" w:cs="Aptos"/>
+          <w:color w:val="000000" w:themeColor="text1"/>
+          <w:sz w:val="24"/>
+          <w:szCs w:val="24"/>
+        </w:rPr>
+        <w:t xml:space="preserve">Focus on filtering for relevant </w:t>
+      </w:r>
+      <w:r>
+        <w:rPr>
+          <w:rFonts w:ascii="Aptos" w:eastAsia="Aptos" w:hAnsi="Aptos" w:cs="Aptos"/>
+          <w:b/>
+          <w:bCs/>
+          <w:color w:val="000000" w:themeColor="text1"/>
+          <w:sz w:val="24"/>
+          <w:szCs w:val="24"/>
+        </w:rPr>
+        <w:t>TCP ports</w:t>
+      </w:r>
+      <w:r>
+        <w:rPr>
+          <w:rFonts w:ascii="Aptos" w:eastAsia="Aptos" w:hAnsi="Aptos" w:cs="Aptos"/>
+          <w:color w:val="000000" w:themeColor="text1"/>
+          <w:sz w:val="24"/>
+          <w:szCs w:val="24"/>
+        </w:rPr>
+        <w:t xml:space="preserve"> (e.g., </w:t>
+      </w:r>
+      <w:proofErr w:type="spellStart"/>
+      <w:proofErr w:type="gramStart"/>
+      <w:r>
+        <w:rPr>
+          <w:rFonts w:ascii="Consolas" w:eastAsia="Consolas" w:hAnsi="Consolas" w:cs="Consolas"/>
+          <w:color w:val="000000" w:themeColor="text1"/>
+          <w:sz w:val="24"/>
+          <w:szCs w:val="24"/>
+        </w:rPr>
+        <w:t>tcp.port</w:t>
+      </w:r>
+      <w:proofErr w:type="spellEnd"/>
+      <w:proofErr w:type="gramEnd"/>
+      <w:r>
+        <w:rPr>
+          <w:rFonts w:ascii="Consolas" w:eastAsia="Consolas" w:hAnsi="Consolas" w:cs="Consolas"/>
+          <w:color w:val="000000" w:themeColor="text1"/>
+          <w:sz w:val="24"/>
+          <w:szCs w:val="24"/>
+        </w:rPr>
+        <w:t xml:space="preserve"> == &lt;server port&gt;</w:t>
+      </w:r>
+      <w:r>
+        <w:rPr>
+          <w:rFonts w:ascii="Aptos" w:eastAsia="Aptos" w:hAnsi="Aptos" w:cs="Aptos"/>
+          <w:color w:val="000000" w:themeColor="text1"/>
+          <w:sz w:val="24"/>
+          <w:szCs w:val="24"/>
+        </w:rPr>
+        <w:t>) used by your chat application.</w:t>
+      </w:r>
+    </w:p>
+    <w:p>
+      <w:pPr>
+        <w:pStyle w:val="ListParagraph"/>
+        <w:numPr>
+          <w:ilvl w:val="1"/>
+          <w:numId w:val="17"/>
+        </w:numPr>
+        <w:spacing w:after="0"/>
+        <w:rPr>
+          <w:rFonts w:ascii="Aptos" w:eastAsia="Aptos" w:hAnsi="Aptos" w:cs="Aptos"/>
+          <w:color w:val="000000" w:themeColor="text1"/>
+          <w:sz w:val="24"/>
+          <w:szCs w:val="24"/>
+        </w:rPr>
+      </w:pPr>
+      <w:r>
+        <w:rPr>
+          <w:rFonts w:ascii="Aptos" w:eastAsia="Aptos" w:hAnsi="Aptos" w:cs="Aptos"/>
+          <w:b/>
+          <w:bCs/>
+          <w:color w:val="000000" w:themeColor="text1"/>
+          <w:sz w:val="24"/>
+          <w:szCs w:val="24"/>
+        </w:rPr>
+        <w:t>Take screenshots of Wireshark displays</w:t>
+      </w:r>
+      <w:r>
+        <w:rPr>
+          <w:rFonts w:ascii="Aptos" w:eastAsia="Aptos" w:hAnsi="Aptos" w:cs="Aptos"/>
+          <w:color w:val="000000" w:themeColor="text1"/>
+          <w:sz w:val="24"/>
+          <w:szCs w:val="24"/>
+        </w:rPr>
+        <w:t>:</w:t>
+      </w:r>
+    </w:p>
+    <w:p>
+      <w:pPr>
+        <w:pStyle w:val="ListParagraph"/>
+        <w:numPr>
+          <w:ilvl w:val="2"/>
+          <w:numId w:val="17"/>
+        </w:numPr>
+        <w:spacing w:after="0"/>
+        <w:rPr>
+          <w:rFonts w:ascii="Aptos" w:eastAsia="Aptos" w:hAnsi="Aptos" w:cs="Aptos"/>
+          <w:color w:val="000000" w:themeColor="text1"/>
+          <w:sz w:val="24"/>
+          <w:szCs w:val="24"/>
+        </w:rPr>
+      </w:pPr>
+      <w:r>
+        <w:rPr>
+          <w:rFonts w:ascii="Aptos" w:eastAsia="Aptos" w:hAnsi="Aptos" w:cs="Aptos"/>
+          <w:color w:val="000000" w:themeColor="text1"/>
+          <w:sz w:val="24"/>
+          <w:szCs w:val="24"/>
+        </w:rPr>
+        <w:t>Take screenshots of significant communication points, such as the establishment of TCP connections (handshake), message transmissions, and server relays.</w:t>
+      </w:r>
+    </w:p>
+    <w:p>
+      <w:pPr>
+        <w:pStyle w:val="ListParagraph"/>
+        <w:numPr>
+          <w:ilvl w:val="2"/>
+          <w:numId w:val="17"/>
+        </w:numPr>
+        <w:spacing w:after="0"/>
+        <w:rPr>
+          <w:rFonts w:ascii="Aptos" w:eastAsia="Aptos" w:hAnsi="Aptos" w:cs="Aptos"/>
+          <w:color w:val="000000" w:themeColor="text1"/>
+          <w:sz w:val="24"/>
+          <w:szCs w:val="24"/>
+        </w:rPr>
+      </w:pPr>
+      <w:r>
+        <w:rPr>
+          <w:rFonts w:ascii="Aptos" w:eastAsia="Aptos" w:hAnsi="Aptos" w:cs="Aptos"/>
+          <w:color w:val="000000" w:themeColor="text1"/>
+          <w:sz w:val="24"/>
+          <w:szCs w:val="24"/>
+        </w:rPr>
+        <w:t>Include evidence of successful message broadcasting, private messages, and authentication attempts (if applicable).</w:t>
+      </w:r>
+    </w:p>
+    <w:p>
+      <w:pPr>
+        <w:spacing w:line="240" w:lineRule="auto"/>
+        <w:rPr>
+          <w:rFonts w:ascii="Arial" w:eastAsia="Aptos" w:hAnsi="Arial" w:cs="Arial"/>
+          <w:b/>
+          <w:bCs/>
+        </w:rPr>
+      </w:pPr>
+      <w:r>
+        <w:rPr>
+          <w:rFonts w:ascii="Arial" w:eastAsia="Aptos" w:hAnsi="Arial" w:cs="Arial"/>
+          <w:b/>
+          <w:bCs/>
+        </w:rPr>
+        <w:t>Data Collection</w:t>
+      </w:r>
+      <w:r>
+        <w:rPr>
+          <w:rFonts w:ascii="Arial" w:eastAsia="Aptos" w:hAnsi="Arial" w:cs="Arial"/>
+          <w:b/>
+          <w:bCs/>
+        </w:rPr>
+        <w:t>:</w:t>
+      </w:r>
+    </w:p>
+    <w:p>
+      <w:pPr>
+        <w:pStyle w:val="ListParagraph"/>
+        <w:numPr>
+          <w:ilvl w:val="0"/>
+          <w:numId w:val="18"/>
+        </w:numPr>
+        <w:spacing w:before="240" w:after="240"/>
+        <w:rPr>
+          <w:rFonts w:ascii="Aptos" w:eastAsia="Aptos" w:hAnsi="Aptos" w:cs="Aptos"/>
+          <w:color w:val="000000" w:themeColor="text1"/>
+          <w:sz w:val="24"/>
+          <w:szCs w:val="24"/>
+        </w:rPr>
+      </w:pPr>
+      <w:r>
+        <w:rPr>
+          <w:rFonts w:ascii="Aptos" w:eastAsia="Aptos" w:hAnsi="Aptos" w:cs="Aptos"/>
+          <w:b/>
+          <w:bCs/>
+          <w:color w:val="000000" w:themeColor="text1"/>
+          <w:sz w:val="24"/>
+          <w:szCs w:val="24"/>
+        </w:rPr>
+        <w:t>Packet Capture Data (PCAP)</w:t>
+      </w:r>
+      <w:r>
+        <w:rPr>
+          <w:rFonts w:ascii="Aptos" w:eastAsia="Aptos" w:hAnsi="Aptos" w:cs="Aptos"/>
+          <w:color w:val="000000" w:themeColor="text1"/>
+          <w:sz w:val="24"/>
+          <w:szCs w:val="24"/>
+        </w:rPr>
+        <w:t>:</w:t>
+      </w:r>
+    </w:p>
+    <w:p>
+      <w:pPr>
+        <w:pStyle w:val="ListParagraph"/>
+        <w:numPr>
+          <w:ilvl w:val="1"/>
+          <w:numId w:val="18"/>
+        </w:numPr>
+        <w:spacing w:after="0"/>
+        <w:rPr>
+          <w:rFonts w:ascii="Aptos" w:eastAsia="Aptos" w:hAnsi="Aptos" w:cs="Aptos"/>
+          <w:color w:val="000000" w:themeColor="text1"/>
+          <w:sz w:val="24"/>
+          <w:szCs w:val="24"/>
+        </w:rPr>
+      </w:pPr>
+      <w:r>
+        <w:rPr>
+          <w:rFonts w:ascii="Aptos" w:eastAsia="Aptos" w:hAnsi="Aptos" w:cs="Aptos"/>
+          <w:color w:val="000000" w:themeColor="text1"/>
+          <w:sz w:val="24"/>
+          <w:szCs w:val="24"/>
+        </w:rPr>
+        <w:t xml:space="preserve">Collect packet data from </w:t>
+      </w:r>
+      <w:r>
+        <w:rPr>
+          <w:rFonts w:ascii="Aptos" w:eastAsia="Aptos" w:hAnsi="Aptos" w:cs="Aptos"/>
+          <w:b/>
+          <w:bCs/>
+          <w:color w:val="000000" w:themeColor="text1"/>
+          <w:sz w:val="24"/>
+          <w:szCs w:val="24"/>
+        </w:rPr>
+        <w:t>Wireshark</w:t>
+      </w:r>
+      <w:r>
+        <w:rPr>
+          <w:rFonts w:ascii="Aptos" w:eastAsia="Aptos" w:hAnsi="Aptos" w:cs="Aptos"/>
+          <w:color w:val="000000" w:themeColor="text1"/>
+          <w:sz w:val="24"/>
+          <w:szCs w:val="24"/>
+        </w:rPr>
+        <w:t xml:space="preserve"> at key points of communication: when a client connects, during message relay, and for private messages.</w:t>
+      </w:r>
+    </w:p>
+    <w:p>
+      <w:pPr>
+        <w:pStyle w:val="ListParagraph"/>
+        <w:numPr>
+          <w:ilvl w:val="1"/>
+          <w:numId w:val="18"/>
+        </w:numPr>
+        <w:spacing w:after="0"/>
+        <w:rPr>
+          <w:rFonts w:ascii="Aptos" w:eastAsia="Aptos" w:hAnsi="Aptos" w:cs="Aptos"/>
+          <w:color w:val="000000" w:themeColor="text1"/>
+          <w:sz w:val="24"/>
+          <w:szCs w:val="24"/>
+        </w:rPr>
+      </w:pPr>
+      <w:r>
+        <w:rPr>
+          <w:rFonts w:ascii="Aptos" w:eastAsia="Aptos" w:hAnsi="Aptos" w:cs="Aptos"/>
+          <w:color w:val="000000" w:themeColor="text1"/>
+          <w:sz w:val="24"/>
+          <w:szCs w:val="24"/>
+        </w:rPr>
+        <w:t xml:space="preserve">Save the </w:t>
+      </w:r>
+      <w:r>
+        <w:rPr>
+          <w:rFonts w:ascii="Aptos" w:eastAsia="Aptos" w:hAnsi="Aptos" w:cs="Aptos"/>
+          <w:b/>
+          <w:bCs/>
+          <w:color w:val="000000" w:themeColor="text1"/>
+          <w:sz w:val="24"/>
+          <w:szCs w:val="24"/>
+        </w:rPr>
+        <w:t>PCAP</w:t>
+      </w:r>
+      <w:r>
+        <w:rPr>
+          <w:rFonts w:ascii="Aptos" w:eastAsia="Aptos" w:hAnsi="Aptos" w:cs="Aptos"/>
+          <w:color w:val="000000" w:themeColor="text1"/>
+          <w:sz w:val="24"/>
+          <w:szCs w:val="24"/>
+        </w:rPr>
+        <w:t xml:space="preserve"> files for future analysis and documentation.</w:t>
+      </w:r>
+    </w:p>
+    <w:p>
+      <w:pPr>
+        <w:pStyle w:val="ListParagraph"/>
+        <w:numPr>
+          <w:ilvl w:val="0"/>
+          <w:numId w:val="18"/>
+        </w:numPr>
+        <w:spacing w:before="240" w:after="240"/>
+        <w:rPr>
+          <w:rFonts w:ascii="Aptos" w:eastAsia="Aptos" w:hAnsi="Aptos" w:cs="Aptos"/>
+          <w:color w:val="000000" w:themeColor="text1"/>
+          <w:sz w:val="24"/>
+          <w:szCs w:val="24"/>
+        </w:rPr>
+      </w:pPr>
+      <w:r>
+        <w:rPr>
+          <w:rFonts w:ascii="Aptos" w:eastAsia="Aptos" w:hAnsi="Aptos" w:cs="Aptos"/>
+          <w:b/>
+          <w:bCs/>
+          <w:color w:val="000000" w:themeColor="text1"/>
+          <w:sz w:val="24"/>
+          <w:szCs w:val="24"/>
+        </w:rPr>
+        <w:t>Analyzing Specific Features</w:t>
+      </w:r>
+      <w:r>
+        <w:rPr>
+          <w:rFonts w:ascii="Aptos" w:eastAsia="Aptos" w:hAnsi="Aptos" w:cs="Aptos"/>
+          <w:color w:val="000000" w:themeColor="text1"/>
+          <w:sz w:val="24"/>
+          <w:szCs w:val="24"/>
+        </w:rPr>
+        <w:t>:</w:t>
+      </w:r>
+    </w:p>
+    <w:p>
+      <w:pPr>
+        <w:pStyle w:val="ListParagraph"/>
+        <w:numPr>
+          <w:ilvl w:val="1"/>
+          <w:numId w:val="18"/>
+        </w:numPr>
+        <w:spacing w:after="0"/>
+        <w:rPr>
+          <w:rFonts w:ascii="Aptos" w:eastAsia="Aptos" w:hAnsi="Aptos" w:cs="Aptos"/>
+          <w:color w:val="000000" w:themeColor="text1"/>
+          <w:sz w:val="24"/>
+          <w:szCs w:val="24"/>
+        </w:rPr>
+      </w:pPr>
+      <w:r>
+        <w:rPr>
+          <w:rFonts w:ascii="Aptos" w:eastAsia="Aptos" w:hAnsi="Aptos" w:cs="Aptos"/>
+          <w:b/>
+          <w:bCs/>
+          <w:color w:val="000000" w:themeColor="text1"/>
+          <w:sz w:val="24"/>
+          <w:szCs w:val="24"/>
+        </w:rPr>
+        <w:t>Connection Setup (Handshake)</w:t>
+      </w:r>
+      <w:r>
+        <w:rPr>
+          <w:rFonts w:ascii="Aptos" w:eastAsia="Aptos" w:hAnsi="Aptos" w:cs="Aptos"/>
+          <w:color w:val="000000" w:themeColor="text1"/>
+          <w:sz w:val="24"/>
+          <w:szCs w:val="24"/>
+        </w:rPr>
+        <w:t xml:space="preserve">: Verify the establishment of a successful </w:t>
+      </w:r>
+      <w:r>
+        <w:rPr>
+          <w:rFonts w:ascii="Aptos" w:eastAsia="Aptos" w:hAnsi="Aptos" w:cs="Aptos"/>
+          <w:b/>
+          <w:bCs/>
+          <w:color w:val="000000" w:themeColor="text1"/>
+          <w:sz w:val="24"/>
+          <w:szCs w:val="24"/>
+        </w:rPr>
+        <w:t>TCP handshake</w:t>
+      </w:r>
+      <w:r>
+        <w:rPr>
+          <w:rFonts w:ascii="Aptos" w:eastAsia="Aptos" w:hAnsi="Aptos" w:cs="Aptos"/>
+          <w:color w:val="000000" w:themeColor="text1"/>
+          <w:sz w:val="24"/>
+          <w:szCs w:val="24"/>
+        </w:rPr>
+        <w:t xml:space="preserve"> between clients and server (SYN, SYN-ACK, ACK sequence).</w:t>
+      </w:r>
+    </w:p>
+    <w:p>
+      <w:pPr>
+        <w:pStyle w:val="ListParagraph"/>
+        <w:numPr>
+          <w:ilvl w:val="1"/>
+          <w:numId w:val="18"/>
+        </w:numPr>
+        <w:spacing w:after="0"/>
+        <w:rPr>
+          <w:rFonts w:ascii="Aptos" w:eastAsia="Aptos" w:hAnsi="Aptos" w:cs="Aptos"/>
+          <w:color w:val="000000" w:themeColor="text1"/>
+          <w:sz w:val="24"/>
+          <w:szCs w:val="24"/>
+        </w:rPr>
+      </w:pPr>
+      <w:r>
+        <w:rPr>
+          <w:rFonts w:ascii="Aptos" w:eastAsia="Aptos" w:hAnsi="Aptos" w:cs="Aptos"/>
+          <w:b/>
+          <w:bCs/>
+          <w:color w:val="000000" w:themeColor="text1"/>
+          <w:sz w:val="24"/>
+          <w:szCs w:val="24"/>
+        </w:rPr>
+        <w:t>Message Relay</w:t>
+      </w:r>
+      <w:r>
+        <w:rPr>
+          <w:rFonts w:ascii="Aptos" w:eastAsia="Aptos" w:hAnsi="Aptos" w:cs="Aptos"/>
+          <w:color w:val="000000" w:themeColor="text1"/>
+          <w:sz w:val="24"/>
+          <w:szCs w:val="24"/>
+        </w:rPr>
+        <w:t xml:space="preserve">: Ensure that when a message is sent, it is properly forwarded to all other clients except the sender. Look for </w:t>
+      </w:r>
+      <w:r>
+        <w:rPr>
+          <w:rFonts w:ascii="Aptos" w:eastAsia="Aptos" w:hAnsi="Aptos" w:cs="Aptos"/>
+          <w:b/>
+          <w:bCs/>
+          <w:color w:val="000000" w:themeColor="text1"/>
+          <w:sz w:val="24"/>
+          <w:szCs w:val="24"/>
+        </w:rPr>
+        <w:t>TCP segments</w:t>
+      </w:r>
+      <w:r>
+        <w:rPr>
+          <w:rFonts w:ascii="Aptos" w:eastAsia="Aptos" w:hAnsi="Aptos" w:cs="Aptos"/>
+          <w:color w:val="000000" w:themeColor="text1"/>
+          <w:sz w:val="24"/>
+          <w:szCs w:val="24"/>
+        </w:rPr>
+        <w:t xml:space="preserve"> that carry message data and verify the destination IP addresses.</w:t>
+      </w:r>
+    </w:p>
+    <w:p>
+      <w:pPr>
+        <w:pStyle w:val="ListParagraph"/>
+        <w:numPr>
+          <w:ilvl w:val="1"/>
+          <w:numId w:val="18"/>
+        </w:numPr>
+        <w:spacing w:after="0"/>
+        <w:rPr>
+          <w:rFonts w:ascii="Aptos" w:eastAsia="Aptos" w:hAnsi="Aptos" w:cs="Aptos"/>
+          <w:color w:val="000000" w:themeColor="text1"/>
+          <w:sz w:val="24"/>
+          <w:szCs w:val="24"/>
+        </w:rPr>
+      </w:pPr>
+      <w:r>
+        <w:rPr>
+          <w:rFonts w:ascii="Aptos" w:eastAsia="Aptos" w:hAnsi="Aptos" w:cs="Aptos"/>
+          <w:b/>
+          <w:bCs/>
+          <w:color w:val="000000" w:themeColor="text1"/>
+          <w:sz w:val="24"/>
+          <w:szCs w:val="24"/>
+        </w:rPr>
+        <w:t>Client List Display</w:t>
+      </w:r>
+      <w:r>
+        <w:rPr>
+          <w:rFonts w:ascii="Aptos" w:eastAsia="Aptos" w:hAnsi="Aptos" w:cs="Aptos"/>
+          <w:color w:val="000000" w:themeColor="text1"/>
+          <w:sz w:val="24"/>
+          <w:szCs w:val="24"/>
+        </w:rPr>
+        <w:t>: Check if the server properly updates and broadcasts the list of connected clients to all active clients.</w:t>
+      </w:r>
+    </w:p>
+    <w:p>
+      <w:pPr>
+        <w:pStyle w:val="ListParagraph"/>
+        <w:numPr>
+          <w:ilvl w:val="1"/>
+          <w:numId w:val="18"/>
+        </w:numPr>
+        <w:spacing w:after="0"/>
+        <w:rPr>
+          <w:rFonts w:ascii="Aptos" w:eastAsia="Aptos" w:hAnsi="Aptos" w:cs="Aptos"/>
+          <w:color w:val="000000" w:themeColor="text1"/>
+          <w:sz w:val="24"/>
+          <w:szCs w:val="24"/>
+        </w:rPr>
+      </w:pPr>
+      <w:r>
+        <w:rPr>
+          <w:rFonts w:ascii="Aptos" w:eastAsia="Aptos" w:hAnsi="Aptos" w:cs="Aptos"/>
+          <w:b/>
+          <w:bCs/>
+          <w:color w:val="000000" w:themeColor="text1"/>
+          <w:sz w:val="24"/>
+          <w:szCs w:val="24"/>
+        </w:rPr>
+        <w:t>Errors or Resets</w:t>
+      </w:r>
+      <w:r>
+        <w:rPr>
+          <w:rFonts w:ascii="Aptos" w:eastAsia="Aptos" w:hAnsi="Aptos" w:cs="Aptos"/>
+          <w:color w:val="000000" w:themeColor="text1"/>
+          <w:sz w:val="24"/>
+          <w:szCs w:val="24"/>
+        </w:rPr>
+        <w:t xml:space="preserve">: Watch for any </w:t>
+      </w:r>
+      <w:r>
+        <w:rPr>
+          <w:rFonts w:ascii="Aptos" w:eastAsia="Aptos" w:hAnsi="Aptos" w:cs="Aptos"/>
+          <w:b/>
+          <w:bCs/>
+          <w:color w:val="000000" w:themeColor="text1"/>
+          <w:sz w:val="24"/>
+          <w:szCs w:val="24"/>
+        </w:rPr>
+        <w:t>RST (Reset)</w:t>
+      </w:r>
+      <w:r>
+        <w:rPr>
+          <w:rFonts w:ascii="Aptos" w:eastAsia="Aptos" w:hAnsi="Aptos" w:cs="Aptos"/>
+          <w:color w:val="000000" w:themeColor="text1"/>
+          <w:sz w:val="24"/>
+          <w:szCs w:val="24"/>
+        </w:rPr>
+        <w:t xml:space="preserve"> packets, </w:t>
+      </w:r>
+      <w:r>
+        <w:rPr>
+          <w:rFonts w:ascii="Aptos" w:eastAsia="Aptos" w:hAnsi="Aptos" w:cs="Aptos"/>
+          <w:b/>
+          <w:bCs/>
+          <w:color w:val="000000" w:themeColor="text1"/>
+          <w:sz w:val="24"/>
+          <w:szCs w:val="24"/>
+        </w:rPr>
+        <w:t>timeouts</w:t>
+      </w:r>
+      <w:r>
+        <w:rPr>
+          <w:rFonts w:ascii="Aptos" w:eastAsia="Aptos" w:hAnsi="Aptos" w:cs="Aptos"/>
+          <w:color w:val="000000" w:themeColor="text1"/>
+          <w:sz w:val="24"/>
+          <w:szCs w:val="24"/>
+        </w:rPr>
+        <w:t xml:space="preserve">, or </w:t>
+      </w:r>
+      <w:r>
+        <w:rPr>
+          <w:rFonts w:ascii="Aptos" w:eastAsia="Aptos" w:hAnsi="Aptos" w:cs="Aptos"/>
+          <w:b/>
+          <w:bCs/>
+          <w:color w:val="000000" w:themeColor="text1"/>
+          <w:sz w:val="24"/>
+          <w:szCs w:val="24"/>
+        </w:rPr>
+        <w:t>ICMP error messages</w:t>
+      </w:r>
+      <w:r>
+        <w:rPr>
+          <w:rFonts w:ascii="Aptos" w:eastAsia="Aptos" w:hAnsi="Aptos" w:cs="Aptos"/>
+          <w:color w:val="000000" w:themeColor="text1"/>
+          <w:sz w:val="24"/>
+          <w:szCs w:val="24"/>
+        </w:rPr>
+        <w:t>, which could indicate communication issues between the client and server.</w:t>
+      </w:r>
+    </w:p>
+    <w:p>
+      <w:pPr>
+        <w:pStyle w:val="ListParagraph"/>
+        <w:numPr>
+          <w:ilvl w:val="1"/>
+          <w:numId w:val="18"/>
+        </w:numPr>
+        <w:spacing w:after="0"/>
+        <w:rPr>
+          <w:rFonts w:ascii="Aptos" w:eastAsia="Aptos" w:hAnsi="Aptos" w:cs="Aptos"/>
+          <w:color w:val="000000" w:themeColor="text1"/>
+          <w:sz w:val="24"/>
+          <w:szCs w:val="24"/>
+        </w:rPr>
+      </w:pPr>
+      <w:r>
+        <w:rPr>
+          <w:rFonts w:ascii="Aptos" w:eastAsia="Aptos" w:hAnsi="Aptos" w:cs="Aptos"/>
+          <w:b/>
+          <w:bCs/>
+          <w:color w:val="000000" w:themeColor="text1"/>
+          <w:sz w:val="24"/>
+          <w:szCs w:val="24"/>
+        </w:rPr>
+        <w:t>Data Integrity</w:t>
+      </w:r>
+      <w:r>
+        <w:rPr>
+          <w:rFonts w:ascii="Aptos" w:eastAsia="Aptos" w:hAnsi="Aptos" w:cs="Aptos"/>
+          <w:color w:val="000000" w:themeColor="text1"/>
+          <w:sz w:val="24"/>
+          <w:szCs w:val="24"/>
+        </w:rPr>
+        <w:t>: Ensure the message payloads are complete and correctly received without fragmentation or loss.</w:t>
+      </w:r>
+    </w:p>
+    <w:p>
+      <w:pPr>
+        <w:pStyle w:val="ListParagraph"/>
+        <w:numPr>
+          <w:ilvl w:val="1"/>
+          <w:numId w:val="18"/>
+        </w:numPr>
+        <w:spacing w:after="0"/>
+        <w:rPr>
+          <w:rFonts w:ascii="Aptos" w:eastAsia="Aptos" w:hAnsi="Aptos" w:cs="Aptos"/>
+          <w:color w:val="000000" w:themeColor="text1"/>
+          <w:sz w:val="24"/>
+          <w:szCs w:val="24"/>
+        </w:rPr>
+      </w:pPr>
+      <w:r>
+        <w:rPr>
+          <w:rFonts w:ascii="Aptos" w:eastAsia="Aptos" w:hAnsi="Aptos" w:cs="Aptos"/>
+          <w:b/>
+          <w:bCs/>
+          <w:color w:val="000000" w:themeColor="text1"/>
+          <w:sz w:val="24"/>
+          <w:szCs w:val="24"/>
+        </w:rPr>
+        <w:t>Authentication</w:t>
+      </w:r>
+      <w:r>
+        <w:rPr>
+          <w:rFonts w:ascii="Aptos" w:eastAsia="Aptos" w:hAnsi="Aptos" w:cs="Aptos"/>
+          <w:color w:val="000000" w:themeColor="text1"/>
+          <w:sz w:val="24"/>
+          <w:szCs w:val="24"/>
+        </w:rPr>
+        <w:t>: Analyze packets to verify if username/password exchanges are handled correctly, ensuring that credentials are securely transmitted.</w:t>
+      </w:r>
+    </w:p>
+    <w:p>
+      <w:pPr>
+        <w:pStyle w:val="ListParagraph"/>
+        <w:numPr>
+          <w:ilvl w:val="0"/>
+          <w:numId w:val="18"/>
+        </w:numPr>
+        <w:spacing w:before="240" w:after="240"/>
+        <w:rPr>
+          <w:rFonts w:ascii="Aptos" w:eastAsia="Aptos" w:hAnsi="Aptos" w:cs="Aptos"/>
+          <w:color w:val="000000" w:themeColor="text1"/>
+          <w:sz w:val="24"/>
+          <w:szCs w:val="24"/>
+        </w:rPr>
+      </w:pPr>
+      <w:r>
+        <w:rPr>
+          <w:rFonts w:ascii="Aptos" w:eastAsia="Aptos" w:hAnsi="Aptos" w:cs="Aptos"/>
+          <w:b/>
+          <w:bCs/>
+          <w:color w:val="000000" w:themeColor="text1"/>
+          <w:sz w:val="24"/>
+          <w:szCs w:val="24"/>
+        </w:rPr>
+        <w:t>Filtering</w:t>
+      </w:r>
+      <w:r>
+        <w:rPr>
+          <w:rFonts w:ascii="Aptos" w:eastAsia="Aptos" w:hAnsi="Aptos" w:cs="Aptos"/>
+          <w:color w:val="000000" w:themeColor="text1"/>
+          <w:sz w:val="24"/>
+          <w:szCs w:val="24"/>
+        </w:rPr>
+        <w:t>:</w:t>
+      </w:r>
+    </w:p>
+    <w:p>
+      <w:pPr>
+        <w:pStyle w:val="ListParagraph"/>
+        <w:numPr>
+          <w:ilvl w:val="1"/>
+          <w:numId w:val="18"/>
+        </w:numPr>
+        <w:spacing w:after="0"/>
+        <w:rPr>
+          <w:rFonts w:ascii="Aptos" w:eastAsia="Aptos" w:hAnsi="Aptos" w:cs="Aptos"/>
+          <w:color w:val="000000" w:themeColor="text1"/>
+          <w:sz w:val="24"/>
+          <w:szCs w:val="24"/>
+        </w:rPr>
+      </w:pPr>
+      <w:r>
+        <w:rPr>
+          <w:rFonts w:ascii="Aptos" w:eastAsia="Aptos" w:hAnsi="Aptos" w:cs="Aptos"/>
+          <w:color w:val="000000" w:themeColor="text1"/>
+          <w:sz w:val="24"/>
+          <w:szCs w:val="24"/>
+        </w:rPr>
+        <w:t xml:space="preserve">Use </w:t>
+      </w:r>
+      <w:r>
+        <w:rPr>
+          <w:rFonts w:ascii="Aptos" w:eastAsia="Aptos" w:hAnsi="Aptos" w:cs="Aptos"/>
+          <w:b/>
+          <w:bCs/>
+          <w:color w:val="000000" w:themeColor="text1"/>
+          <w:sz w:val="24"/>
+          <w:szCs w:val="24"/>
+        </w:rPr>
+        <w:t>Wireshark filters</w:t>
+      </w:r>
+      <w:r>
+        <w:rPr>
+          <w:rFonts w:ascii="Aptos" w:eastAsia="Aptos" w:hAnsi="Aptos" w:cs="Aptos"/>
+          <w:color w:val="000000" w:themeColor="text1"/>
+          <w:sz w:val="24"/>
+          <w:szCs w:val="24"/>
+        </w:rPr>
+        <w:t xml:space="preserve"> to narrow down relevant traffic:</w:t>
+      </w:r>
+    </w:p>
+    <w:p>
+      <w:pPr>
+        <w:pStyle w:val="ListParagraph"/>
+        <w:numPr>
+          <w:ilvl w:val="2"/>
+          <w:numId w:val="18"/>
+        </w:numPr>
+        <w:spacing w:after="0"/>
+        <w:rPr>
+          <w:rFonts w:ascii="Aptos" w:eastAsia="Aptos" w:hAnsi="Aptos" w:cs="Aptos"/>
+          <w:color w:val="000000" w:themeColor="text1"/>
+          <w:sz w:val="24"/>
+          <w:szCs w:val="24"/>
+        </w:rPr>
+      </w:pPr>
+      <w:r>
+        <w:rPr>
+          <w:rFonts w:ascii="Aptos" w:eastAsia="Aptos" w:hAnsi="Aptos" w:cs="Aptos"/>
+          <w:b/>
+          <w:bCs/>
+          <w:color w:val="000000" w:themeColor="text1"/>
+          <w:sz w:val="24"/>
+          <w:szCs w:val="24"/>
+        </w:rPr>
+        <w:t>IP address filter</w:t>
+      </w:r>
+      <w:r>
+        <w:rPr>
+          <w:rFonts w:ascii="Aptos" w:eastAsia="Aptos" w:hAnsi="Aptos" w:cs="Aptos"/>
+          <w:color w:val="000000" w:themeColor="text1"/>
+          <w:sz w:val="24"/>
+          <w:szCs w:val="24"/>
+        </w:rPr>
+        <w:t xml:space="preserve"> to isolate communication between specific clients and the server.</w:t>
+      </w:r>
+    </w:p>
+    <w:p>
+      <w:pPr>
+        <w:pStyle w:val="ListParagraph"/>
+        <w:numPr>
+          <w:ilvl w:val="2"/>
+          <w:numId w:val="18"/>
+        </w:numPr>
+        <w:spacing w:after="0"/>
+        <w:rPr>
+          <w:rFonts w:ascii="Aptos" w:eastAsia="Aptos" w:hAnsi="Aptos" w:cs="Aptos"/>
+          <w:color w:val="000000" w:themeColor="text1"/>
+          <w:sz w:val="24"/>
+          <w:szCs w:val="24"/>
+        </w:rPr>
+      </w:pPr>
+      <w:r>
+        <w:rPr>
+          <w:rFonts w:ascii="Aptos" w:eastAsia="Aptos" w:hAnsi="Aptos" w:cs="Aptos"/>
+          <w:b/>
+          <w:bCs/>
+          <w:color w:val="000000" w:themeColor="text1"/>
+          <w:sz w:val="24"/>
+          <w:szCs w:val="24"/>
+        </w:rPr>
+        <w:t xml:space="preserve">TCP </w:t>
+      </w:r>
+      <w:proofErr w:type="gramStart"/>
+      <w:r>
+        <w:rPr>
+          <w:rFonts w:ascii="Aptos" w:eastAsia="Aptos" w:hAnsi="Aptos" w:cs="Aptos"/>
+          <w:b/>
+          <w:bCs/>
+          <w:color w:val="000000" w:themeColor="text1"/>
+          <w:sz w:val="24"/>
+          <w:szCs w:val="24"/>
+        </w:rPr>
+        <w:t>filter</w:t>
+      </w:r>
+      <w:r>
+        <w:rPr>
+          <w:rFonts w:ascii="Aptos" w:eastAsia="Aptos" w:hAnsi="Aptos" w:cs="Aptos"/>
+          <w:color w:val="000000" w:themeColor="text1"/>
+          <w:sz w:val="24"/>
+          <w:szCs w:val="24"/>
+        </w:rPr>
+        <w:t xml:space="preserve"> to focus</w:t>
+      </w:r>
+      <w:proofErr w:type="gramEnd"/>
+      <w:r>
+        <w:rPr>
+          <w:rFonts w:ascii="Aptos" w:eastAsia="Aptos" w:hAnsi="Aptos" w:cs="Aptos"/>
+          <w:color w:val="000000" w:themeColor="text1"/>
+          <w:sz w:val="24"/>
+          <w:szCs w:val="24"/>
+        </w:rPr>
+        <w:t xml:space="preserve"> only on the port your application is using.</w:t>
+      </w:r>
+    </w:p>
+    <w:p>
+      <w:pPr>
+        <w:pStyle w:val="ListParagraph"/>
+        <w:numPr>
+          <w:ilvl w:val="2"/>
+          <w:numId w:val="18"/>
+        </w:numPr>
+        <w:spacing w:after="0"/>
+        <w:rPr>
+          <w:rFonts w:ascii="Aptos" w:eastAsia="Aptos" w:hAnsi="Aptos" w:cs="Aptos"/>
+          <w:color w:val="000000" w:themeColor="text1"/>
+          <w:sz w:val="24"/>
+          <w:szCs w:val="24"/>
+        </w:rPr>
+      </w:pPr>
+      <w:r>
+        <w:rPr>
+          <w:rFonts w:ascii="Aptos" w:eastAsia="Aptos" w:hAnsi="Aptos" w:cs="Aptos"/>
+          <w:b/>
+          <w:bCs/>
+          <w:color w:val="000000" w:themeColor="text1"/>
+          <w:sz w:val="24"/>
+          <w:szCs w:val="24"/>
+        </w:rPr>
+        <w:t>String search</w:t>
+      </w:r>
+      <w:r>
+        <w:rPr>
+          <w:rFonts w:ascii="Aptos" w:eastAsia="Aptos" w:hAnsi="Aptos" w:cs="Aptos"/>
+          <w:color w:val="000000" w:themeColor="text1"/>
+          <w:sz w:val="24"/>
+          <w:szCs w:val="24"/>
+        </w:rPr>
+        <w:t xml:space="preserve"> for message content within the payload to verify that the correct message is being relayed to the correct client.</w:t>
+      </w:r>
     </w:p>
     <w:p>
       <w:pPr>
@@ -1685,7 +3221,6 @@
         <w:rPr>
           <w:rFonts w:ascii="Arial" w:eastAsia="Times New Roman" w:hAnsi="Arial" w:cs="Arial"/>
           <w:b/>
-          <w:bCs/>
           <w:color w:val="215E99" w:themeColor="text2" w:themeTint="BF"/>
           <w:kern w:val="0"/>
           <w:sz w:val="24"/>
@@ -1697,7 +3232,6 @@
         <w:rPr>
           <w:rFonts w:ascii="Arial" w:eastAsia="Times New Roman" w:hAnsi="Arial" w:cs="Arial"/>
           <w:b/>
-          <w:bCs/>
           <w:color w:val="215E99" w:themeColor="text2" w:themeTint="BF"/>
           <w:kern w:val="0"/>
           <w:sz w:val="24"/>
@@ -2461,7 +3995,6 @@
           <w:kern w:val="0"/>
           <w14:ligatures w14:val="none"/>
         </w:rPr>
-        <w:lastRenderedPageBreak/>
         <w:t>Javon</w:t>
       </w:r>
     </w:p>
@@ -3186,7 +4719,7 @@
           <w:kern w:val="0"/>
           <w14:ligatures w14:val="none"/>
         </w:rPr>
-        <w:t>Toni</w:t>
+        <w:t>Tony</w:t>
       </w:r>
     </w:p>
     <w:p>
@@ -3454,7 +4987,6 @@
           <w:kern w:val="0"/>
           <w14:ligatures w14:val="none"/>
         </w:rPr>
-        <w:lastRenderedPageBreak/>
         <w:t>Create error logging system</w:t>
       </w:r>
     </w:p>
@@ -3517,7 +5049,14 @@
           <w:rFonts w:ascii="Arial" w:eastAsia="Times New Roman" w:hAnsi="Arial" w:cs="Arial"/>
           <w:color w:val="0F4761" w:themeColor="accent1" w:themeShade="BF"/>
         </w:rPr>
-        <w:t>Group Members: Aimable, Javon, Evan, Femi, Toni</w:t>
+        <w:t xml:space="preserve">Group Members: Aimable, Javon, Evan, Femi, </w:t>
+      </w:r>
+      <w:r>
+        <w:rPr>
+          <w:rFonts w:ascii="Arial" w:eastAsia="Times New Roman" w:hAnsi="Arial" w:cs="Arial"/>
+          <w:color w:val="0F4761" w:themeColor="accent1" w:themeShade="BF"/>
+        </w:rPr>
+        <w:t>Tony</w:t>
       </w:r>
     </w:p>
     <w:sectPr>
@@ -3552,6 +5091,13 @@
       </w:r>
     </w:p>
   </w:endnote>
+  <w:endnote w:type="continuationNotice" w:id="1">
+    <w:p>
+      <w:pPr>
+        <w:spacing w:after="0" w:line="240" w:lineRule="auto"/>
+      </w:pPr>
+    </w:p>
+  </w:endnote>
 </w:endnotes>
 </file>
 
@@ -3575,6 +5121,13 @@
       <w:r>
         <w:continuationSeparator/>
       </w:r>
+    </w:p>
+  </w:footnote>
+  <w:footnote w:type="continuationNotice" w:id="1">
+    <w:p>
+      <w:pPr>
+        <w:spacing w:after="0" w:line="240" w:lineRule="auto"/>
+      </w:pPr>
     </w:p>
   </w:footnote>
 </w:footnotes>
@@ -3817,6 +5370,119 @@
     </w:lvl>
   </w:abstractNum>
   <w:abstractNum w:abstractNumId="2" w15:restartNumberingAfterBreak="0">
+    <w:nsid w:val="11FD4CF2"/>
+    <w:multiLevelType w:val="hybridMultilevel"/>
+    <w:tmpl w:val="FFFFFFFF"/>
+    <w:lvl w:ilvl="0" w:tplc="F3E40C64">
+      <w:start w:val="1"/>
+      <w:numFmt w:val="bullet"/>
+      <w:lvlText w:val=""/>
+      <w:lvlJc w:val="left"/>
+      <w:pPr>
+        <w:ind w:left="720" w:hanging="360"/>
+      </w:pPr>
+      <w:rPr>
+        <w:rFonts w:ascii="Symbol" w:hAnsi="Symbol" w:hint="default"/>
+      </w:rPr>
+    </w:lvl>
+    <w:lvl w:ilvl="1" w:tplc="C8446430">
+      <w:start w:val="1"/>
+      <w:numFmt w:val="bullet"/>
+      <w:lvlText w:val="o"/>
+      <w:lvlJc w:val="left"/>
+      <w:pPr>
+        <w:ind w:left="1440" w:hanging="360"/>
+      </w:pPr>
+      <w:rPr>
+        <w:rFonts w:ascii="Courier New" w:hAnsi="Courier New" w:hint="default"/>
+      </w:rPr>
+    </w:lvl>
+    <w:lvl w:ilvl="2" w:tplc="ED4E5CAE">
+      <w:start w:val="1"/>
+      <w:numFmt w:val="bullet"/>
+      <w:lvlText w:val=""/>
+      <w:lvlJc w:val="left"/>
+      <w:pPr>
+        <w:ind w:left="2160" w:hanging="360"/>
+      </w:pPr>
+      <w:rPr>
+        <w:rFonts w:ascii="Wingdings" w:hAnsi="Wingdings" w:hint="default"/>
+      </w:rPr>
+    </w:lvl>
+    <w:lvl w:ilvl="3" w:tplc="0F768E1C">
+      <w:start w:val="1"/>
+      <w:numFmt w:val="bullet"/>
+      <w:lvlText w:val=""/>
+      <w:lvlJc w:val="left"/>
+      <w:pPr>
+        <w:ind w:left="2880" w:hanging="360"/>
+      </w:pPr>
+      <w:rPr>
+        <w:rFonts w:ascii="Symbol" w:hAnsi="Symbol" w:hint="default"/>
+      </w:rPr>
+    </w:lvl>
+    <w:lvl w:ilvl="4" w:tplc="5556512A">
+      <w:start w:val="1"/>
+      <w:numFmt w:val="bullet"/>
+      <w:lvlText w:val="o"/>
+      <w:lvlJc w:val="left"/>
+      <w:pPr>
+        <w:ind w:left="3600" w:hanging="360"/>
+      </w:pPr>
+      <w:rPr>
+        <w:rFonts w:ascii="Courier New" w:hAnsi="Courier New" w:hint="default"/>
+      </w:rPr>
+    </w:lvl>
+    <w:lvl w:ilvl="5" w:tplc="34C832CE">
+      <w:start w:val="1"/>
+      <w:numFmt w:val="bullet"/>
+      <w:lvlText w:val=""/>
+      <w:lvlJc w:val="left"/>
+      <w:pPr>
+        <w:ind w:left="4320" w:hanging="360"/>
+      </w:pPr>
+      <w:rPr>
+        <w:rFonts w:ascii="Wingdings" w:hAnsi="Wingdings" w:hint="default"/>
+      </w:rPr>
+    </w:lvl>
+    <w:lvl w:ilvl="6" w:tplc="53A8E92C">
+      <w:start w:val="1"/>
+      <w:numFmt w:val="bullet"/>
+      <w:lvlText w:val=""/>
+      <w:lvlJc w:val="left"/>
+      <w:pPr>
+        <w:ind w:left="5040" w:hanging="360"/>
+      </w:pPr>
+      <w:rPr>
+        <w:rFonts w:ascii="Symbol" w:hAnsi="Symbol" w:hint="default"/>
+      </w:rPr>
+    </w:lvl>
+    <w:lvl w:ilvl="7" w:tplc="DD5A6474">
+      <w:start w:val="1"/>
+      <w:numFmt w:val="bullet"/>
+      <w:lvlText w:val="o"/>
+      <w:lvlJc w:val="left"/>
+      <w:pPr>
+        <w:ind w:left="5760" w:hanging="360"/>
+      </w:pPr>
+      <w:rPr>
+        <w:rFonts w:ascii="Courier New" w:hAnsi="Courier New" w:hint="default"/>
+      </w:rPr>
+    </w:lvl>
+    <w:lvl w:ilvl="8" w:tplc="4DB69A98">
+      <w:start w:val="1"/>
+      <w:numFmt w:val="bullet"/>
+      <w:lvlText w:val=""/>
+      <w:lvlJc w:val="left"/>
+      <w:pPr>
+        <w:ind w:left="6480" w:hanging="360"/>
+      </w:pPr>
+      <w:rPr>
+        <w:rFonts w:ascii="Wingdings" w:hAnsi="Wingdings" w:hint="default"/>
+      </w:rPr>
+    </w:lvl>
+  </w:abstractNum>
+  <w:abstractNum w:abstractNumId="3" w15:restartNumberingAfterBreak="0">
     <w:nsid w:val="135601F7"/>
     <w:multiLevelType w:val="multilevel"/>
     <w:tmpl w:val="FDE2901C"/>
@@ -3933,7 +5599,93 @@
       </w:pPr>
     </w:lvl>
   </w:abstractNum>
-  <w:abstractNum w:abstractNumId="3" w15:restartNumberingAfterBreak="0">
+  <w:abstractNum w:abstractNumId="4" w15:restartNumberingAfterBreak="0">
+    <w:nsid w:val="1641322E"/>
+    <w:multiLevelType w:val="hybridMultilevel"/>
+    <w:tmpl w:val="FFFFFFFF"/>
+    <w:lvl w:ilvl="0" w:tplc="4694257E">
+      <w:start w:val="1"/>
+      <w:numFmt w:val="decimal"/>
+      <w:lvlText w:val="%1."/>
+      <w:lvlJc w:val="left"/>
+      <w:pPr>
+        <w:ind w:left="720" w:hanging="360"/>
+      </w:pPr>
+    </w:lvl>
+    <w:lvl w:ilvl="1" w:tplc="A8FEA1B8">
+      <w:start w:val="1"/>
+      <w:numFmt w:val="lowerLetter"/>
+      <w:lvlText w:val="%2."/>
+      <w:lvlJc w:val="left"/>
+      <w:pPr>
+        <w:ind w:left="1440" w:hanging="360"/>
+      </w:pPr>
+    </w:lvl>
+    <w:lvl w:ilvl="2" w:tplc="9634C336">
+      <w:start w:val="1"/>
+      <w:numFmt w:val="lowerRoman"/>
+      <w:lvlText w:val="%3."/>
+      <w:lvlJc w:val="right"/>
+      <w:pPr>
+        <w:ind w:left="2160" w:hanging="180"/>
+      </w:pPr>
+    </w:lvl>
+    <w:lvl w:ilvl="3" w:tplc="9BE07988">
+      <w:start w:val="1"/>
+      <w:numFmt w:val="decimal"/>
+      <w:lvlText w:val="%4."/>
+      <w:lvlJc w:val="left"/>
+      <w:pPr>
+        <w:ind w:left="2880" w:hanging="360"/>
+      </w:pPr>
+    </w:lvl>
+    <w:lvl w:ilvl="4" w:tplc="CFEE9616">
+      <w:start w:val="1"/>
+      <w:numFmt w:val="lowerLetter"/>
+      <w:lvlText w:val="%5."/>
+      <w:lvlJc w:val="left"/>
+      <w:pPr>
+        <w:ind w:left="3600" w:hanging="360"/>
+      </w:pPr>
+    </w:lvl>
+    <w:lvl w:ilvl="5" w:tplc="7040D480">
+      <w:start w:val="1"/>
+      <w:numFmt w:val="lowerRoman"/>
+      <w:lvlText w:val="%6."/>
+      <w:lvlJc w:val="right"/>
+      <w:pPr>
+        <w:ind w:left="4320" w:hanging="180"/>
+      </w:pPr>
+    </w:lvl>
+    <w:lvl w:ilvl="6" w:tplc="BFF236CA">
+      <w:start w:val="1"/>
+      <w:numFmt w:val="decimal"/>
+      <w:lvlText w:val="%7."/>
+      <w:lvlJc w:val="left"/>
+      <w:pPr>
+        <w:ind w:left="5040" w:hanging="360"/>
+      </w:pPr>
+    </w:lvl>
+    <w:lvl w:ilvl="7" w:tplc="46CC7DA8">
+      <w:start w:val="1"/>
+      <w:numFmt w:val="lowerLetter"/>
+      <w:lvlText w:val="%8."/>
+      <w:lvlJc w:val="left"/>
+      <w:pPr>
+        <w:ind w:left="5760" w:hanging="360"/>
+      </w:pPr>
+    </w:lvl>
+    <w:lvl w:ilvl="8" w:tplc="FAC05AC6">
+      <w:start w:val="1"/>
+      <w:numFmt w:val="lowerRoman"/>
+      <w:lvlText w:val="%9."/>
+      <w:lvlJc w:val="right"/>
+      <w:pPr>
+        <w:ind w:left="6480" w:hanging="180"/>
+      </w:pPr>
+    </w:lvl>
+  </w:abstractNum>
+  <w:abstractNum w:abstractNumId="5" w15:restartNumberingAfterBreak="0">
     <w:nsid w:val="191F5E70"/>
     <w:multiLevelType w:val="multilevel"/>
     <w:tmpl w:val="72385F14"/>
@@ -4082,7 +5834,120 @@
       </w:rPr>
     </w:lvl>
   </w:abstractNum>
-  <w:abstractNum w:abstractNumId="4" w15:restartNumberingAfterBreak="0">
+  <w:abstractNum w:abstractNumId="6" w15:restartNumberingAfterBreak="0">
+    <w:nsid w:val="27649C8C"/>
+    <w:multiLevelType w:val="hybridMultilevel"/>
+    <w:tmpl w:val="FFFFFFFF"/>
+    <w:lvl w:ilvl="0" w:tplc="89A05EA2">
+      <w:start w:val="1"/>
+      <w:numFmt w:val="bullet"/>
+      <w:lvlText w:val=""/>
+      <w:lvlJc w:val="left"/>
+      <w:pPr>
+        <w:ind w:left="720" w:hanging="360"/>
+      </w:pPr>
+      <w:rPr>
+        <w:rFonts w:ascii="Symbol" w:hAnsi="Symbol" w:hint="default"/>
+      </w:rPr>
+    </w:lvl>
+    <w:lvl w:ilvl="1" w:tplc="E342D712">
+      <w:start w:val="1"/>
+      <w:numFmt w:val="bullet"/>
+      <w:lvlText w:val="o"/>
+      <w:lvlJc w:val="left"/>
+      <w:pPr>
+        <w:ind w:left="1440" w:hanging="360"/>
+      </w:pPr>
+      <w:rPr>
+        <w:rFonts w:ascii="Symbol" w:hAnsi="Symbol" w:hint="default"/>
+      </w:rPr>
+    </w:lvl>
+    <w:lvl w:ilvl="2" w:tplc="6CCE8526">
+      <w:start w:val="1"/>
+      <w:numFmt w:val="bullet"/>
+      <w:lvlText w:val=""/>
+      <w:lvlJc w:val="left"/>
+      <w:pPr>
+        <w:ind w:left="2160" w:hanging="360"/>
+      </w:pPr>
+      <w:rPr>
+        <w:rFonts w:ascii="Symbol" w:hAnsi="Symbol" w:hint="default"/>
+      </w:rPr>
+    </w:lvl>
+    <w:lvl w:ilvl="3" w:tplc="9DD47866">
+      <w:start w:val="1"/>
+      <w:numFmt w:val="bullet"/>
+      <w:lvlText w:val=""/>
+      <w:lvlJc w:val="left"/>
+      <w:pPr>
+        <w:ind w:left="2880" w:hanging="360"/>
+      </w:pPr>
+      <w:rPr>
+        <w:rFonts w:ascii="Symbol" w:hAnsi="Symbol" w:hint="default"/>
+      </w:rPr>
+    </w:lvl>
+    <w:lvl w:ilvl="4" w:tplc="74541B02">
+      <w:start w:val="1"/>
+      <w:numFmt w:val="bullet"/>
+      <w:lvlText w:val="o"/>
+      <w:lvlJc w:val="left"/>
+      <w:pPr>
+        <w:ind w:left="3600" w:hanging="360"/>
+      </w:pPr>
+      <w:rPr>
+        <w:rFonts w:ascii="Courier New" w:hAnsi="Courier New" w:hint="default"/>
+      </w:rPr>
+    </w:lvl>
+    <w:lvl w:ilvl="5" w:tplc="90467356">
+      <w:start w:val="1"/>
+      <w:numFmt w:val="bullet"/>
+      <w:lvlText w:val=""/>
+      <w:lvlJc w:val="left"/>
+      <w:pPr>
+        <w:ind w:left="4320" w:hanging="360"/>
+      </w:pPr>
+      <w:rPr>
+        <w:rFonts w:ascii="Wingdings" w:hAnsi="Wingdings" w:hint="default"/>
+      </w:rPr>
+    </w:lvl>
+    <w:lvl w:ilvl="6" w:tplc="474EF0EE">
+      <w:start w:val="1"/>
+      <w:numFmt w:val="bullet"/>
+      <w:lvlText w:val=""/>
+      <w:lvlJc w:val="left"/>
+      <w:pPr>
+        <w:ind w:left="5040" w:hanging="360"/>
+      </w:pPr>
+      <w:rPr>
+        <w:rFonts w:ascii="Symbol" w:hAnsi="Symbol" w:hint="default"/>
+      </w:rPr>
+    </w:lvl>
+    <w:lvl w:ilvl="7" w:tplc="6A1C0B9C">
+      <w:start w:val="1"/>
+      <w:numFmt w:val="bullet"/>
+      <w:lvlText w:val="o"/>
+      <w:lvlJc w:val="left"/>
+      <w:pPr>
+        <w:ind w:left="5760" w:hanging="360"/>
+      </w:pPr>
+      <w:rPr>
+        <w:rFonts w:ascii="Courier New" w:hAnsi="Courier New" w:hint="default"/>
+      </w:rPr>
+    </w:lvl>
+    <w:lvl w:ilvl="8" w:tplc="9FC25D5E">
+      <w:start w:val="1"/>
+      <w:numFmt w:val="bullet"/>
+      <w:lvlText w:val=""/>
+      <w:lvlJc w:val="left"/>
+      <w:pPr>
+        <w:ind w:left="6480" w:hanging="360"/>
+      </w:pPr>
+      <w:rPr>
+        <w:rFonts w:ascii="Wingdings" w:hAnsi="Wingdings" w:hint="default"/>
+      </w:rPr>
+    </w:lvl>
+  </w:abstractNum>
+  <w:abstractNum w:abstractNumId="7" w15:restartNumberingAfterBreak="0">
     <w:nsid w:val="282967E2"/>
     <w:multiLevelType w:val="multilevel"/>
     <w:tmpl w:val="120243D8"/>
@@ -4231,7 +6096,120 @@
       </w:rPr>
     </w:lvl>
   </w:abstractNum>
-  <w:abstractNum w:abstractNumId="5" w15:restartNumberingAfterBreak="0">
+  <w:abstractNum w:abstractNumId="8" w15:restartNumberingAfterBreak="0">
+    <w:nsid w:val="306770C6"/>
+    <w:multiLevelType w:val="hybridMultilevel"/>
+    <w:tmpl w:val="FFFFFFFF"/>
+    <w:lvl w:ilvl="0" w:tplc="0520E996">
+      <w:start w:val="1"/>
+      <w:numFmt w:val="bullet"/>
+      <w:lvlText w:val=""/>
+      <w:lvlJc w:val="left"/>
+      <w:pPr>
+        <w:ind w:left="720" w:hanging="360"/>
+      </w:pPr>
+      <w:rPr>
+        <w:rFonts w:ascii="Symbol" w:hAnsi="Symbol" w:hint="default"/>
+      </w:rPr>
+    </w:lvl>
+    <w:lvl w:ilvl="1" w:tplc="E7C86B3A">
+      <w:start w:val="1"/>
+      <w:numFmt w:val="bullet"/>
+      <w:lvlText w:val="o"/>
+      <w:lvlJc w:val="left"/>
+      <w:pPr>
+        <w:ind w:left="1440" w:hanging="360"/>
+      </w:pPr>
+      <w:rPr>
+        <w:rFonts w:ascii="Courier New" w:hAnsi="Courier New" w:hint="default"/>
+      </w:rPr>
+    </w:lvl>
+    <w:lvl w:ilvl="2" w:tplc="F9A48D66">
+      <w:start w:val="1"/>
+      <w:numFmt w:val="bullet"/>
+      <w:lvlText w:val=""/>
+      <w:lvlJc w:val="left"/>
+      <w:pPr>
+        <w:ind w:left="2160" w:hanging="360"/>
+      </w:pPr>
+      <w:rPr>
+        <w:rFonts w:ascii="Wingdings" w:hAnsi="Wingdings" w:hint="default"/>
+      </w:rPr>
+    </w:lvl>
+    <w:lvl w:ilvl="3" w:tplc="F086F4D4">
+      <w:start w:val="1"/>
+      <w:numFmt w:val="bullet"/>
+      <w:lvlText w:val=""/>
+      <w:lvlJc w:val="left"/>
+      <w:pPr>
+        <w:ind w:left="2880" w:hanging="360"/>
+      </w:pPr>
+      <w:rPr>
+        <w:rFonts w:ascii="Symbol" w:hAnsi="Symbol" w:hint="default"/>
+      </w:rPr>
+    </w:lvl>
+    <w:lvl w:ilvl="4" w:tplc="03B244B8">
+      <w:start w:val="1"/>
+      <w:numFmt w:val="bullet"/>
+      <w:lvlText w:val="o"/>
+      <w:lvlJc w:val="left"/>
+      <w:pPr>
+        <w:ind w:left="3600" w:hanging="360"/>
+      </w:pPr>
+      <w:rPr>
+        <w:rFonts w:ascii="Courier New" w:hAnsi="Courier New" w:hint="default"/>
+      </w:rPr>
+    </w:lvl>
+    <w:lvl w:ilvl="5" w:tplc="A07C40A2">
+      <w:start w:val="1"/>
+      <w:numFmt w:val="bullet"/>
+      <w:lvlText w:val=""/>
+      <w:lvlJc w:val="left"/>
+      <w:pPr>
+        <w:ind w:left="4320" w:hanging="360"/>
+      </w:pPr>
+      <w:rPr>
+        <w:rFonts w:ascii="Wingdings" w:hAnsi="Wingdings" w:hint="default"/>
+      </w:rPr>
+    </w:lvl>
+    <w:lvl w:ilvl="6" w:tplc="D7F43180">
+      <w:start w:val="1"/>
+      <w:numFmt w:val="bullet"/>
+      <w:lvlText w:val=""/>
+      <w:lvlJc w:val="left"/>
+      <w:pPr>
+        <w:ind w:left="5040" w:hanging="360"/>
+      </w:pPr>
+      <w:rPr>
+        <w:rFonts w:ascii="Symbol" w:hAnsi="Symbol" w:hint="default"/>
+      </w:rPr>
+    </w:lvl>
+    <w:lvl w:ilvl="7" w:tplc="6D585BC2">
+      <w:start w:val="1"/>
+      <w:numFmt w:val="bullet"/>
+      <w:lvlText w:val="o"/>
+      <w:lvlJc w:val="left"/>
+      <w:pPr>
+        <w:ind w:left="5760" w:hanging="360"/>
+      </w:pPr>
+      <w:rPr>
+        <w:rFonts w:ascii="Courier New" w:hAnsi="Courier New" w:hint="default"/>
+      </w:rPr>
+    </w:lvl>
+    <w:lvl w:ilvl="8" w:tplc="BE7E7B06">
+      <w:start w:val="1"/>
+      <w:numFmt w:val="bullet"/>
+      <w:lvlText w:val=""/>
+      <w:lvlJc w:val="left"/>
+      <w:pPr>
+        <w:ind w:left="6480" w:hanging="360"/>
+      </w:pPr>
+      <w:rPr>
+        <w:rFonts w:ascii="Wingdings" w:hAnsi="Wingdings" w:hint="default"/>
+      </w:rPr>
+    </w:lvl>
+  </w:abstractNum>
+  <w:abstractNum w:abstractNumId="9" w15:restartNumberingAfterBreak="0">
     <w:nsid w:val="347363BB"/>
     <w:multiLevelType w:val="hybridMultilevel"/>
     <w:tmpl w:val="ADDC845C"/>
@@ -4344,7 +6322,7 @@
       </w:rPr>
     </w:lvl>
   </w:abstractNum>
-  <w:abstractNum w:abstractNumId="6" w15:restartNumberingAfterBreak="0">
+  <w:abstractNum w:abstractNumId="10" w15:restartNumberingAfterBreak="0">
     <w:nsid w:val="4EC51AA3"/>
     <w:multiLevelType w:val="multilevel"/>
     <w:tmpl w:val="19BCA732"/>
@@ -4493,7 +6471,93 @@
       </w:rPr>
     </w:lvl>
   </w:abstractNum>
-  <w:abstractNum w:abstractNumId="7" w15:restartNumberingAfterBreak="0">
+  <w:abstractNum w:abstractNumId="11" w15:restartNumberingAfterBreak="0">
+    <w:nsid w:val="5E0DBA3F"/>
+    <w:multiLevelType w:val="hybridMultilevel"/>
+    <w:tmpl w:val="FFFFFFFF"/>
+    <w:lvl w:ilvl="0" w:tplc="733430B6">
+      <w:start w:val="1"/>
+      <w:numFmt w:val="decimal"/>
+      <w:lvlText w:val="%1."/>
+      <w:lvlJc w:val="left"/>
+      <w:pPr>
+        <w:ind w:left="720" w:hanging="360"/>
+      </w:pPr>
+    </w:lvl>
+    <w:lvl w:ilvl="1" w:tplc="208E362E">
+      <w:start w:val="1"/>
+      <w:numFmt w:val="lowerLetter"/>
+      <w:lvlText w:val="%2."/>
+      <w:lvlJc w:val="left"/>
+      <w:pPr>
+        <w:ind w:left="1440" w:hanging="360"/>
+      </w:pPr>
+    </w:lvl>
+    <w:lvl w:ilvl="2" w:tplc="FB7E9302">
+      <w:start w:val="1"/>
+      <w:numFmt w:val="lowerRoman"/>
+      <w:lvlText w:val="%3."/>
+      <w:lvlJc w:val="right"/>
+      <w:pPr>
+        <w:ind w:left="2160" w:hanging="180"/>
+      </w:pPr>
+    </w:lvl>
+    <w:lvl w:ilvl="3" w:tplc="5F360C0E">
+      <w:start w:val="1"/>
+      <w:numFmt w:val="decimal"/>
+      <w:lvlText w:val="%4."/>
+      <w:lvlJc w:val="left"/>
+      <w:pPr>
+        <w:ind w:left="2880" w:hanging="360"/>
+      </w:pPr>
+    </w:lvl>
+    <w:lvl w:ilvl="4" w:tplc="E0C22330">
+      <w:start w:val="1"/>
+      <w:numFmt w:val="lowerLetter"/>
+      <w:lvlText w:val="%5."/>
+      <w:lvlJc w:val="left"/>
+      <w:pPr>
+        <w:ind w:left="3600" w:hanging="360"/>
+      </w:pPr>
+    </w:lvl>
+    <w:lvl w:ilvl="5" w:tplc="67C8EBD0">
+      <w:start w:val="1"/>
+      <w:numFmt w:val="lowerRoman"/>
+      <w:lvlText w:val="%6."/>
+      <w:lvlJc w:val="right"/>
+      <w:pPr>
+        <w:ind w:left="4320" w:hanging="180"/>
+      </w:pPr>
+    </w:lvl>
+    <w:lvl w:ilvl="6" w:tplc="386843C0">
+      <w:start w:val="1"/>
+      <w:numFmt w:val="decimal"/>
+      <w:lvlText w:val="%7."/>
+      <w:lvlJc w:val="left"/>
+      <w:pPr>
+        <w:ind w:left="5040" w:hanging="360"/>
+      </w:pPr>
+    </w:lvl>
+    <w:lvl w:ilvl="7" w:tplc="6B18F932">
+      <w:start w:val="1"/>
+      <w:numFmt w:val="lowerLetter"/>
+      <w:lvlText w:val="%8."/>
+      <w:lvlJc w:val="left"/>
+      <w:pPr>
+        <w:ind w:left="5760" w:hanging="360"/>
+      </w:pPr>
+    </w:lvl>
+    <w:lvl w:ilvl="8" w:tplc="782E20E2">
+      <w:start w:val="1"/>
+      <w:numFmt w:val="lowerRoman"/>
+      <w:lvlText w:val="%9."/>
+      <w:lvlJc w:val="right"/>
+      <w:pPr>
+        <w:ind w:left="6480" w:hanging="180"/>
+      </w:pPr>
+    </w:lvl>
+  </w:abstractNum>
+  <w:abstractNum w:abstractNumId="12" w15:restartNumberingAfterBreak="0">
     <w:nsid w:val="601F47A2"/>
     <w:multiLevelType w:val="hybridMultilevel"/>
     <w:tmpl w:val="A2BA4454"/>
@@ -4606,7 +6670,7 @@
       </w:rPr>
     </w:lvl>
   </w:abstractNum>
-  <w:abstractNum w:abstractNumId="8" w15:restartNumberingAfterBreak="0">
+  <w:abstractNum w:abstractNumId="13" w15:restartNumberingAfterBreak="0">
     <w:nsid w:val="68FA1A07"/>
     <w:multiLevelType w:val="multilevel"/>
     <w:tmpl w:val="8B2EDDCC"/>
@@ -4723,7 +6787,7 @@
       </w:pPr>
     </w:lvl>
   </w:abstractNum>
-  <w:abstractNum w:abstractNumId="9" w15:restartNumberingAfterBreak="0">
+  <w:abstractNum w:abstractNumId="14" w15:restartNumberingAfterBreak="0">
     <w:nsid w:val="6CCB6C73"/>
     <w:multiLevelType w:val="multilevel"/>
     <w:tmpl w:val="9EF00DC8"/>
@@ -4844,7 +6908,120 @@
       </w:pPr>
     </w:lvl>
   </w:abstractNum>
-  <w:abstractNum w:abstractNumId="10" w15:restartNumberingAfterBreak="0">
+  <w:abstractNum w:abstractNumId="15" w15:restartNumberingAfterBreak="0">
+    <w:nsid w:val="700322C5"/>
+    <w:multiLevelType w:val="hybridMultilevel"/>
+    <w:tmpl w:val="FFFFFFFF"/>
+    <w:lvl w:ilvl="0" w:tplc="E136692E">
+      <w:start w:val="1"/>
+      <w:numFmt w:val="bullet"/>
+      <w:lvlText w:val=""/>
+      <w:lvlJc w:val="left"/>
+      <w:pPr>
+        <w:ind w:left="720" w:hanging="360"/>
+      </w:pPr>
+      <w:rPr>
+        <w:rFonts w:ascii="Symbol" w:hAnsi="Symbol" w:hint="default"/>
+      </w:rPr>
+    </w:lvl>
+    <w:lvl w:ilvl="1" w:tplc="67D2628E">
+      <w:start w:val="1"/>
+      <w:numFmt w:val="bullet"/>
+      <w:lvlText w:val="o"/>
+      <w:lvlJc w:val="left"/>
+      <w:pPr>
+        <w:ind w:left="1440" w:hanging="360"/>
+      </w:pPr>
+      <w:rPr>
+        <w:rFonts w:ascii="Courier New" w:hAnsi="Courier New" w:hint="default"/>
+      </w:rPr>
+    </w:lvl>
+    <w:lvl w:ilvl="2" w:tplc="5C58F836">
+      <w:start w:val="1"/>
+      <w:numFmt w:val="bullet"/>
+      <w:lvlText w:val=""/>
+      <w:lvlJc w:val="left"/>
+      <w:pPr>
+        <w:ind w:left="2160" w:hanging="360"/>
+      </w:pPr>
+      <w:rPr>
+        <w:rFonts w:ascii="Wingdings" w:hAnsi="Wingdings" w:hint="default"/>
+      </w:rPr>
+    </w:lvl>
+    <w:lvl w:ilvl="3" w:tplc="C262C6D0">
+      <w:start w:val="1"/>
+      <w:numFmt w:val="bullet"/>
+      <w:lvlText w:val=""/>
+      <w:lvlJc w:val="left"/>
+      <w:pPr>
+        <w:ind w:left="2880" w:hanging="360"/>
+      </w:pPr>
+      <w:rPr>
+        <w:rFonts w:ascii="Symbol" w:hAnsi="Symbol" w:hint="default"/>
+      </w:rPr>
+    </w:lvl>
+    <w:lvl w:ilvl="4" w:tplc="C3BED7DA">
+      <w:start w:val="1"/>
+      <w:numFmt w:val="bullet"/>
+      <w:lvlText w:val="o"/>
+      <w:lvlJc w:val="left"/>
+      <w:pPr>
+        <w:ind w:left="3600" w:hanging="360"/>
+      </w:pPr>
+      <w:rPr>
+        <w:rFonts w:ascii="Courier New" w:hAnsi="Courier New" w:hint="default"/>
+      </w:rPr>
+    </w:lvl>
+    <w:lvl w:ilvl="5" w:tplc="60DC6B20">
+      <w:start w:val="1"/>
+      <w:numFmt w:val="bullet"/>
+      <w:lvlText w:val=""/>
+      <w:lvlJc w:val="left"/>
+      <w:pPr>
+        <w:ind w:left="4320" w:hanging="360"/>
+      </w:pPr>
+      <w:rPr>
+        <w:rFonts w:ascii="Wingdings" w:hAnsi="Wingdings" w:hint="default"/>
+      </w:rPr>
+    </w:lvl>
+    <w:lvl w:ilvl="6" w:tplc="113CA0FC">
+      <w:start w:val="1"/>
+      <w:numFmt w:val="bullet"/>
+      <w:lvlText w:val=""/>
+      <w:lvlJc w:val="left"/>
+      <w:pPr>
+        <w:ind w:left="5040" w:hanging="360"/>
+      </w:pPr>
+      <w:rPr>
+        <w:rFonts w:ascii="Symbol" w:hAnsi="Symbol" w:hint="default"/>
+      </w:rPr>
+    </w:lvl>
+    <w:lvl w:ilvl="7" w:tplc="6D5CEFFC">
+      <w:start w:val="1"/>
+      <w:numFmt w:val="bullet"/>
+      <w:lvlText w:val="o"/>
+      <w:lvlJc w:val="left"/>
+      <w:pPr>
+        <w:ind w:left="5760" w:hanging="360"/>
+      </w:pPr>
+      <w:rPr>
+        <w:rFonts w:ascii="Courier New" w:hAnsi="Courier New" w:hint="default"/>
+      </w:rPr>
+    </w:lvl>
+    <w:lvl w:ilvl="8" w:tplc="17DE1B0A">
+      <w:start w:val="1"/>
+      <w:numFmt w:val="bullet"/>
+      <w:lvlText w:val=""/>
+      <w:lvlJc w:val="left"/>
+      <w:pPr>
+        <w:ind w:left="6480" w:hanging="360"/>
+      </w:pPr>
+      <w:rPr>
+        <w:rFonts w:ascii="Wingdings" w:hAnsi="Wingdings" w:hint="default"/>
+      </w:rPr>
+    </w:lvl>
+  </w:abstractNum>
+  <w:abstractNum w:abstractNumId="16" w15:restartNumberingAfterBreak="0">
     <w:nsid w:val="7A2B1E63"/>
     <w:multiLevelType w:val="multilevel"/>
     <w:tmpl w:val="04DA9E34"/>
@@ -4993,7 +7170,7 @@
       </w:rPr>
     </w:lvl>
   </w:abstractNum>
-  <w:abstractNum w:abstractNumId="11" w15:restartNumberingAfterBreak="0">
+  <w:abstractNum w:abstractNumId="17" w15:restartNumberingAfterBreak="0">
     <w:nsid w:val="7EE73D07"/>
     <w:multiLevelType w:val="multilevel"/>
     <w:tmpl w:val="03589196"/>
@@ -5143,7 +7320,7 @@
     </w:lvl>
   </w:abstractNum>
   <w:num w:numId="1" w16cid:durableId="1364474477">
-    <w:abstractNumId w:val="6"/>
+    <w:abstractNumId w:val="10"/>
     <w:lvlOverride w:ilvl="0"/>
     <w:lvlOverride w:ilvl="1"/>
     <w:lvlOverride w:ilvl="2"/>
@@ -5155,6 +7332,66 @@
     <w:lvlOverride w:ilvl="8"/>
   </w:num>
   <w:num w:numId="2" w16cid:durableId="1896046561">
+    <w:abstractNumId w:val="9"/>
+    <w:lvlOverride w:ilvl="0"/>
+    <w:lvlOverride w:ilvl="1"/>
+    <w:lvlOverride w:ilvl="2"/>
+    <w:lvlOverride w:ilvl="3"/>
+    <w:lvlOverride w:ilvl="4"/>
+    <w:lvlOverride w:ilvl="5"/>
+    <w:lvlOverride w:ilvl="6"/>
+    <w:lvlOverride w:ilvl="7"/>
+    <w:lvlOverride w:ilvl="8"/>
+  </w:num>
+  <w:num w:numId="3" w16cid:durableId="967977980">
+    <w:abstractNumId w:val="7"/>
+    <w:lvlOverride w:ilvl="0"/>
+    <w:lvlOverride w:ilvl="1"/>
+    <w:lvlOverride w:ilvl="2"/>
+    <w:lvlOverride w:ilvl="3"/>
+    <w:lvlOverride w:ilvl="4"/>
+    <w:lvlOverride w:ilvl="5"/>
+    <w:lvlOverride w:ilvl="6"/>
+    <w:lvlOverride w:ilvl="7"/>
+    <w:lvlOverride w:ilvl="8"/>
+  </w:num>
+  <w:num w:numId="4" w16cid:durableId="1936018010">
+    <w:abstractNumId w:val="12"/>
+    <w:lvlOverride w:ilvl="0"/>
+    <w:lvlOverride w:ilvl="1"/>
+    <w:lvlOverride w:ilvl="2"/>
+    <w:lvlOverride w:ilvl="3"/>
+    <w:lvlOverride w:ilvl="4"/>
+    <w:lvlOverride w:ilvl="5"/>
+    <w:lvlOverride w:ilvl="6"/>
+    <w:lvlOverride w:ilvl="7"/>
+    <w:lvlOverride w:ilvl="8"/>
+  </w:num>
+  <w:num w:numId="5" w16cid:durableId="1773893904">
+    <w:abstractNumId w:val="17"/>
+    <w:lvlOverride w:ilvl="0"/>
+    <w:lvlOverride w:ilvl="1"/>
+    <w:lvlOverride w:ilvl="2"/>
+    <w:lvlOverride w:ilvl="3"/>
+    <w:lvlOverride w:ilvl="4"/>
+    <w:lvlOverride w:ilvl="5"/>
+    <w:lvlOverride w:ilvl="6"/>
+    <w:lvlOverride w:ilvl="7"/>
+    <w:lvlOverride w:ilvl="8"/>
+  </w:num>
+  <w:num w:numId="6" w16cid:durableId="60980354">
+    <w:abstractNumId w:val="16"/>
+    <w:lvlOverride w:ilvl="0"/>
+    <w:lvlOverride w:ilvl="1"/>
+    <w:lvlOverride w:ilvl="2"/>
+    <w:lvlOverride w:ilvl="3"/>
+    <w:lvlOverride w:ilvl="4"/>
+    <w:lvlOverride w:ilvl="5"/>
+    <w:lvlOverride w:ilvl="6"/>
+    <w:lvlOverride w:ilvl="7"/>
+    <w:lvlOverride w:ilvl="8"/>
+  </w:num>
+  <w:num w:numId="7" w16cid:durableId="577521032">
     <w:abstractNumId w:val="5"/>
     <w:lvlOverride w:ilvl="0"/>
     <w:lvlOverride w:ilvl="1"/>
@@ -5166,68 +7403,8 @@
     <w:lvlOverride w:ilvl="7"/>
     <w:lvlOverride w:ilvl="8"/>
   </w:num>
-  <w:num w:numId="3" w16cid:durableId="967977980">
-    <w:abstractNumId w:val="4"/>
-    <w:lvlOverride w:ilvl="0"/>
-    <w:lvlOverride w:ilvl="1"/>
-    <w:lvlOverride w:ilvl="2"/>
-    <w:lvlOverride w:ilvl="3"/>
-    <w:lvlOverride w:ilvl="4"/>
-    <w:lvlOverride w:ilvl="5"/>
-    <w:lvlOverride w:ilvl="6"/>
-    <w:lvlOverride w:ilvl="7"/>
-    <w:lvlOverride w:ilvl="8"/>
-  </w:num>
-  <w:num w:numId="4" w16cid:durableId="1936018010">
-    <w:abstractNumId w:val="7"/>
-    <w:lvlOverride w:ilvl="0"/>
-    <w:lvlOverride w:ilvl="1"/>
-    <w:lvlOverride w:ilvl="2"/>
-    <w:lvlOverride w:ilvl="3"/>
-    <w:lvlOverride w:ilvl="4"/>
-    <w:lvlOverride w:ilvl="5"/>
-    <w:lvlOverride w:ilvl="6"/>
-    <w:lvlOverride w:ilvl="7"/>
-    <w:lvlOverride w:ilvl="8"/>
-  </w:num>
-  <w:num w:numId="5" w16cid:durableId="1773893904">
-    <w:abstractNumId w:val="11"/>
-    <w:lvlOverride w:ilvl="0"/>
-    <w:lvlOverride w:ilvl="1"/>
-    <w:lvlOverride w:ilvl="2"/>
-    <w:lvlOverride w:ilvl="3"/>
-    <w:lvlOverride w:ilvl="4"/>
-    <w:lvlOverride w:ilvl="5"/>
-    <w:lvlOverride w:ilvl="6"/>
-    <w:lvlOverride w:ilvl="7"/>
-    <w:lvlOverride w:ilvl="8"/>
-  </w:num>
-  <w:num w:numId="6" w16cid:durableId="60980354">
-    <w:abstractNumId w:val="10"/>
-    <w:lvlOverride w:ilvl="0"/>
-    <w:lvlOverride w:ilvl="1"/>
-    <w:lvlOverride w:ilvl="2"/>
-    <w:lvlOverride w:ilvl="3"/>
-    <w:lvlOverride w:ilvl="4"/>
-    <w:lvlOverride w:ilvl="5"/>
-    <w:lvlOverride w:ilvl="6"/>
-    <w:lvlOverride w:ilvl="7"/>
-    <w:lvlOverride w:ilvl="8"/>
-  </w:num>
-  <w:num w:numId="7" w16cid:durableId="577521032">
-    <w:abstractNumId w:val="3"/>
-    <w:lvlOverride w:ilvl="0"/>
-    <w:lvlOverride w:ilvl="1"/>
-    <w:lvlOverride w:ilvl="2"/>
-    <w:lvlOverride w:ilvl="3"/>
-    <w:lvlOverride w:ilvl="4"/>
-    <w:lvlOverride w:ilvl="5"/>
-    <w:lvlOverride w:ilvl="6"/>
-    <w:lvlOverride w:ilvl="7"/>
-    <w:lvlOverride w:ilvl="8"/>
-  </w:num>
   <w:num w:numId="8" w16cid:durableId="444234639">
-    <w:abstractNumId w:val="9"/>
+    <w:abstractNumId w:val="14"/>
   </w:num>
   <w:num w:numId="9" w16cid:durableId="1868718346">
     <w:abstractNumId w:val="1"/>
@@ -5236,10 +7413,28 @@
     <w:abstractNumId w:val="0"/>
   </w:num>
   <w:num w:numId="11" w16cid:durableId="1317615206">
+    <w:abstractNumId w:val="13"/>
+  </w:num>
+  <w:num w:numId="12" w16cid:durableId="2094623188">
+    <w:abstractNumId w:val="3"/>
+  </w:num>
+  <w:num w:numId="13" w16cid:durableId="479809235">
     <w:abstractNumId w:val="8"/>
   </w:num>
-  <w:num w:numId="12" w16cid:durableId="2094623188">
+  <w:num w:numId="14" w16cid:durableId="522867318">
     <w:abstractNumId w:val="2"/>
+  </w:num>
+  <w:num w:numId="15" w16cid:durableId="1331324248">
+    <w:abstractNumId w:val="11"/>
+  </w:num>
+  <w:num w:numId="16" w16cid:durableId="486214790">
+    <w:abstractNumId w:val="15"/>
+  </w:num>
+  <w:num w:numId="17" w16cid:durableId="1187407880">
+    <w:abstractNumId w:val="4"/>
+  </w:num>
+  <w:num w:numId="18" w16cid:durableId="582299712">
+    <w:abstractNumId w:val="6"/>
   </w:num>
   <w:numIdMacAtCleanup w:val="12"/>
 </w:numbering>

</xml_diff>